<commit_message>
add output and report
</commit_message>
<xml_diff>
--- a/report.docx
+++ b/report.docx
@@ -27,7 +27,7 @@
             <v:path o:extrusionok="f" gradientshapeok="t" o:connecttype="rect"/>
             <o:lock v:ext="edit" aspectratio="t"/>
           </v:shapetype>
-          <v:shape id="_x0000_s1065" type="#_x0000_t75" style="position:absolute;margin-left:-36pt;margin-top:-61.2pt;width:615.9pt;height:866.05pt;z-index:-251648001;mso-position-horizontal-relative:text;mso-position-vertical-relative:text;mso-width-relative:page;mso-height-relative:page">
+          <v:shape id="_x0000_s1065" type="#_x0000_t75" style="position:absolute;margin-left:-36pt;margin-top:-61.2pt;width:615.9pt;height:866.05pt;z-index:-251656704;mso-position-horizontal-relative:text;mso-position-vertical-relative:text;mso-width-relative:page;mso-height-relative:page">
             <v:imagedata r:id="rId7" o:title="c3-bg1"/>
           </v:shape>
         </w:pict>
@@ -39,7 +39,7 @@
         <mc:AlternateContent>
           <mc:Choice Requires="wps">
             <w:drawing>
-              <wp:anchor distT="45720" distB="45720" distL="114300" distR="114300" simplePos="0" relativeHeight="251671551" behindDoc="0" locked="0" layoutInCell="1" allowOverlap="1" wp14:anchorId="6C359F9D" wp14:editId="3633A9EA">
+              <wp:anchor distT="45720" distB="45720" distL="114300" distR="114300" simplePos="0" relativeHeight="251656704" behindDoc="0" locked="0" layoutInCell="1" allowOverlap="1" wp14:anchorId="6C359F9D" wp14:editId="3633A9EA">
                 <wp:simplePos x="0" y="0"/>
                 <wp:positionH relativeFrom="column">
                   <wp:posOffset>-38100</wp:posOffset>
@@ -159,7 +159,7 @@
         <mc:AlternateContent>
           <mc:Choice Requires="wps">
             <w:drawing>
-              <wp:anchor distT="0" distB="0" distL="114300" distR="114300" simplePos="0" relativeHeight="251672575" behindDoc="0" locked="0" layoutInCell="1" allowOverlap="1" wp14:anchorId="0FB1259E" wp14:editId="0DD774B0">
+              <wp:anchor distT="0" distB="0" distL="114300" distR="114300" simplePos="0" relativeHeight="251657728" behindDoc="0" locked="0" layoutInCell="1" allowOverlap="1" wp14:anchorId="0FB1259E" wp14:editId="0DD774B0">
                 <wp:simplePos x="0" y="0"/>
                 <wp:positionH relativeFrom="column">
                   <wp:posOffset>-209550</wp:posOffset>
@@ -245,7 +245,7 @@
         <mc:AlternateContent>
           <mc:Choice Requires="wps">
             <w:drawing>
-              <wp:anchor distT="45720" distB="45720" distL="114300" distR="114300" simplePos="0" relativeHeight="251670527" behindDoc="0" locked="0" layoutInCell="1" allowOverlap="1" wp14:anchorId="5583176F" wp14:editId="68FC5A36">
+              <wp:anchor distT="45720" distB="45720" distL="114300" distR="114300" simplePos="0" relativeHeight="251655680" behindDoc="0" locked="0" layoutInCell="1" allowOverlap="1" wp14:anchorId="5583176F" wp14:editId="68FC5A36">
                 <wp:simplePos x="0" y="0"/>
                 <wp:positionH relativeFrom="margin">
                   <wp:align>right</wp:align>
@@ -637,7 +637,7 @@
           <w:noProof/>
         </w:rPr>
         <w:drawing>
-          <wp:anchor distT="0" distB="0" distL="114300" distR="114300" simplePos="0" relativeHeight="251673599" behindDoc="1" locked="0" layoutInCell="1" allowOverlap="1" wp14:anchorId="59C20B96" wp14:editId="35BB056C">
+          <wp:anchor distT="0" distB="0" distL="114300" distR="114300" simplePos="0" relativeHeight="251658752" behindDoc="1" locked="0" layoutInCell="1" allowOverlap="1" wp14:anchorId="59C20B96" wp14:editId="35BB056C">
             <wp:simplePos x="0" y="0"/>
             <wp:positionH relativeFrom="column">
               <wp:posOffset>-952500</wp:posOffset>
@@ -775,14 +775,7 @@
           <w:sz w:val="28"/>
           <w:szCs w:val="28"/>
         </w:rPr>
-        <w:t xml:space="preserve"> channel for our messages and find the length of each one along with max </w:t>
-      </w:r>
-      <w:r>
-        <w:rPr>
-          <w:sz w:val="28"/>
-          <w:szCs w:val="28"/>
-        </w:rPr>
-        <w:t>length</w:t>
+        <w:t xml:space="preserve"> channel for our messages and find the length of each one along with max length</w:t>
       </w:r>
       <w:r>
         <w:rPr>
@@ -796,21 +789,7 @@
           <w:sz w:val="28"/>
           <w:szCs w:val="28"/>
         </w:rPr>
-        <w:t>in-</w:t>
-      </w:r>
-      <w:r>
-        <w:rPr>
-          <w:sz w:val="28"/>
-          <w:szCs w:val="28"/>
-        </w:rPr>
-        <w:t>order to</w:t>
-      </w:r>
-      <w:r>
-        <w:rPr>
-          <w:sz w:val="28"/>
-          <w:szCs w:val="28"/>
-        </w:rPr>
-        <w:t xml:space="preserve"> be able to sum all mod</w:t>
+        <w:t>in-order to be able to sum all mod</w:t>
       </w:r>
       <w:r>
         <w:rPr>
@@ -824,14 +803,7 @@
           <w:sz w:val="28"/>
           <w:szCs w:val="28"/>
         </w:rPr>
-        <w:t xml:space="preserve">signal of each </w:t>
-      </w:r>
-      <w:r>
-        <w:rPr>
-          <w:sz w:val="28"/>
-          <w:szCs w:val="28"/>
-        </w:rPr>
-        <w:t>input</w:t>
+        <w:t>signal of each input</w:t>
       </w:r>
       <w:r>
         <w:rPr>
@@ -905,27 +877,7 @@
           <w:sz w:val="28"/>
           <w:szCs w:val="28"/>
         </w:rPr>
-        <w:t xml:space="preserve"> </w:t>
-      </w:r>
-      <w:r>
-        <w:rPr>
-          <w:rFonts w:ascii="Times New Roman" w:hAnsi="Times New Roman" w:cs="Times New Roman"/>
-          <w:b/>
-          <w:bCs/>
-          <w:sz w:val="28"/>
-          <w:szCs w:val="28"/>
-        </w:rPr>
-        <w:t>ω</w:t>
-      </w:r>
-      <w:r>
-        <w:rPr>
-          <w:rFonts w:ascii="Times New Roman" w:hAnsi="Times New Roman" w:cs="Times New Roman"/>
-          <w:b/>
-          <w:bCs/>
-          <w:sz w:val="28"/>
-          <w:szCs w:val="28"/>
-        </w:rPr>
-        <w:t>2)</w:t>
+        <w:t xml:space="preserve"> ω2)</w:t>
       </w:r>
       <w:r>
         <w:rPr>
@@ -1077,9 +1029,13 @@
           <w:sz w:val="28"/>
           <w:szCs w:val="28"/>
         </w:rPr>
-        <w:t xml:space="preserve"> </w:t>
-      </w:r>
-      <w:r>
+        <w:t xml:space="preserve"> ω1) </w:t>
+      </w:r>
+    </w:p>
+    <w:p>
+      <w:pPr>
+        <w:spacing w:line="360" w:lineRule="auto"/>
+        <w:ind w:left="360"/>
         <w:rPr>
           <w:rFonts w:ascii="Times New Roman" w:hAnsi="Times New Roman" w:cs="Times New Roman"/>
           <w:b/>
@@ -1087,8 +1043,7 @@
           <w:sz w:val="28"/>
           <w:szCs w:val="28"/>
         </w:rPr>
-        <w:t>ω</w:t>
-      </w:r>
+      </w:pPr>
       <w:r>
         <w:rPr>
           <w:rFonts w:ascii="Times New Roman" w:hAnsi="Times New Roman" w:cs="Times New Roman"/>
@@ -1097,13 +1052,9 @@
           <w:sz w:val="28"/>
           <w:szCs w:val="28"/>
         </w:rPr>
-        <w:t xml:space="preserve">1) </w:t>
-      </w:r>
-    </w:p>
-    <w:p>
-      <w:pPr>
-        <w:spacing w:line="360" w:lineRule="auto"/>
-        <w:ind w:left="360"/>
+        <w:t>C</w:t>
+      </w:r>
+      <w:r>
         <w:rPr>
           <w:rFonts w:ascii="Times New Roman" w:hAnsi="Times New Roman" w:cs="Times New Roman"/>
           <w:b/>
@@ -1111,7 +1062,8 @@
           <w:sz w:val="28"/>
           <w:szCs w:val="28"/>
         </w:rPr>
-      </w:pPr>
+        <w:t>arrier</w:t>
+      </w:r>
       <w:r>
         <w:rPr>
           <w:rFonts w:ascii="Times New Roman" w:hAnsi="Times New Roman" w:cs="Times New Roman"/>
@@ -1120,7 +1072,7 @@
           <w:sz w:val="28"/>
           <w:szCs w:val="28"/>
         </w:rPr>
-        <w:t>C</w:t>
+        <w:t xml:space="preserve"> S</w:t>
       </w:r>
       <w:r>
         <w:rPr>
@@ -1130,7 +1082,7 @@
           <w:sz w:val="28"/>
           <w:szCs w:val="28"/>
         </w:rPr>
-        <w:t>arrier</w:t>
+        <w:t>ignal</w:t>
       </w:r>
       <w:r>
         <w:rPr>
@@ -1140,7 +1092,7 @@
           <w:sz w:val="28"/>
           <w:szCs w:val="28"/>
         </w:rPr>
-        <w:t xml:space="preserve"> S</w:t>
+        <w:t xml:space="preserve"> T</w:t>
       </w:r>
       <w:r>
         <w:rPr>
@@ -1150,7 +1102,7 @@
           <w:sz w:val="28"/>
           <w:szCs w:val="28"/>
         </w:rPr>
-        <w:t>ignal</w:t>
+        <w:t>wo=</w:t>
       </w:r>
       <w:r>
         <w:rPr>
@@ -1160,7 +1112,7 @@
           <w:sz w:val="28"/>
           <w:szCs w:val="28"/>
         </w:rPr>
-        <w:t xml:space="preserve"> T</w:t>
+        <w:t>sin (</w:t>
       </w:r>
       <w:r>
         <w:rPr>
@@ -1170,47 +1122,7 @@
           <w:sz w:val="28"/>
           <w:szCs w:val="28"/>
         </w:rPr>
-        <w:t>wo=</w:t>
-      </w:r>
-      <w:r>
-        <w:rPr>
-          <w:rFonts w:ascii="Times New Roman" w:hAnsi="Times New Roman" w:cs="Times New Roman"/>
-          <w:b/>
-          <w:bCs/>
-          <w:sz w:val="28"/>
-          <w:szCs w:val="28"/>
-        </w:rPr>
-        <w:t>sin (</w:t>
-      </w:r>
-      <w:r>
-        <w:rPr>
-          <w:rFonts w:ascii="Times New Roman" w:hAnsi="Times New Roman" w:cs="Times New Roman"/>
-          <w:b/>
-          <w:bCs/>
-          <w:sz w:val="28"/>
-          <w:szCs w:val="28"/>
-        </w:rPr>
-        <w:t xml:space="preserve">2*pi* </w:t>
-      </w:r>
-      <w:r>
-        <w:rPr>
-          <w:rFonts w:ascii="Times New Roman" w:hAnsi="Times New Roman" w:cs="Times New Roman"/>
-          <w:b/>
-          <w:bCs/>
-          <w:sz w:val="28"/>
-          <w:szCs w:val="28"/>
-        </w:rPr>
-        <w:t>ω</w:t>
-      </w:r>
-      <w:r>
-        <w:rPr>
-          <w:rFonts w:ascii="Times New Roman" w:hAnsi="Times New Roman" w:cs="Times New Roman"/>
-          <w:b/>
-          <w:bCs/>
-          <w:sz w:val="28"/>
-          <w:szCs w:val="28"/>
-        </w:rPr>
-        <w:t>2)</w:t>
+        <w:t>2*pi* ω2)</w:t>
       </w:r>
     </w:p>
     <w:p>
@@ -1271,14 +1183,7 @@
           <w:sz w:val="28"/>
           <w:szCs w:val="28"/>
         </w:rPr>
-        <w:t>Calculate</w:t>
-      </w:r>
-      <w:r>
-        <w:rPr>
-          <w:sz w:val="28"/>
-          <w:szCs w:val="28"/>
-        </w:rPr>
-        <w:t xml:space="preserve"> Fourier transform of modulated signal returned from step 1</w:t>
+        <w:t>Calculate Fourier transform of modulated signal returned from step 1</w:t>
       </w:r>
     </w:p>
     <w:p>
@@ -1298,14 +1203,7 @@
           <w:sz w:val="28"/>
           <w:szCs w:val="28"/>
         </w:rPr>
-        <w:t>Calculate</w:t>
-      </w:r>
-      <w:r>
-        <w:rPr>
-          <w:sz w:val="28"/>
-          <w:szCs w:val="28"/>
-        </w:rPr>
-        <w:t xml:space="preserve"> phase of modulated signal returned from step 1</w:t>
+        <w:t>Calculate phase of modulated signal returned from step 1</w:t>
       </w:r>
     </w:p>
     <w:p>
@@ -1441,16 +1339,7 @@
           <w:szCs w:val="28"/>
           <w:u w:val="single"/>
         </w:rPr>
-        <w:t>De-m</w:t>
-      </w:r>
-      <w:r>
-        <w:rPr>
-          <w:rFonts w:ascii="Times New Roman" w:hAnsi="Times New Roman" w:cs="Times New Roman"/>
-          <w:sz w:val="28"/>
-          <w:szCs w:val="28"/>
-          <w:u w:val="single"/>
-        </w:rPr>
-        <w:t>odulation:</w:t>
+        <w:t>De-modulation:</w:t>
       </w:r>
     </w:p>
     <w:p>
@@ -1722,30 +1611,544 @@
     </w:p>
     <w:p>
       <w:pPr>
+        <w:jc w:val="center"/>
         <w:rPr>
           <w:sz w:val="28"/>
           <w:szCs w:val="28"/>
           <w:u w:val="single"/>
         </w:rPr>
       </w:pPr>
-    </w:p>
-    <w:p>
-      <w:pPr>
+      <w:r>
         <w:rPr>
           <w:sz w:val="28"/>
           <w:szCs w:val="28"/>
           <w:u w:val="single"/>
         </w:rPr>
-      </w:pPr>
-    </w:p>
-    <w:p>
-      <w:pPr>
+        <w:drawing>
+          <wp:inline distT="0" distB="0" distL="0" distR="0" wp14:anchorId="34720B56" wp14:editId="5FD6A37A">
+            <wp:extent cx="4183055" cy="3771900"/>
+            <wp:effectExtent l="0" t="0" r="8255" b="0"/>
+            <wp:docPr id="3" name="Picture 3"/>
+            <wp:cNvGraphicFramePr>
+              <a:graphicFrameLocks xmlns:a="http://schemas.openxmlformats.org/drawingml/2006/main" noChangeAspect="1"/>
+            </wp:cNvGraphicFramePr>
+            <a:graphic xmlns:a="http://schemas.openxmlformats.org/drawingml/2006/main">
+              <a:graphicData uri="http://schemas.openxmlformats.org/drawingml/2006/picture">
+                <pic:pic xmlns:pic="http://schemas.openxmlformats.org/drawingml/2006/picture">
+                  <pic:nvPicPr>
+                    <pic:cNvPr id="1" name=""/>
+                    <pic:cNvPicPr/>
+                  </pic:nvPicPr>
+                  <pic:blipFill>
+                    <a:blip r:embed="rId9"/>
+                    <a:stretch>
+                      <a:fillRect/>
+                    </a:stretch>
+                  </pic:blipFill>
+                  <pic:spPr>
+                    <a:xfrm>
+                      <a:off x="0" y="0"/>
+                      <a:ext cx="4188725" cy="3777013"/>
+                    </a:xfrm>
+                    <a:prstGeom prst="rect">
+                      <a:avLst/>
+                    </a:prstGeom>
+                  </pic:spPr>
+                </pic:pic>
+              </a:graphicData>
+            </a:graphic>
+          </wp:inline>
+        </w:drawing>
+      </w:r>
+    </w:p>
+    <w:p>
+      <w:pPr>
+        <w:jc w:val="center"/>
         <w:rPr>
           <w:sz w:val="28"/>
           <w:szCs w:val="28"/>
           <w:u w:val="single"/>
         </w:rPr>
       </w:pPr>
+      <w:r>
+        <w:rPr>
+          <w:sz w:val="28"/>
+          <w:szCs w:val="28"/>
+          <w:u w:val="single"/>
+        </w:rPr>
+        <w:drawing>
+          <wp:inline distT="0" distB="0" distL="0" distR="0" wp14:anchorId="59C057F4" wp14:editId="6BF57332">
+            <wp:extent cx="4275639" cy="3855384"/>
+            <wp:effectExtent l="0" t="0" r="0" b="0"/>
+            <wp:docPr id="6" name="Picture 6" descr="A picture containing chart&#10;&#10;Description automatically generated"/>
+            <wp:cNvGraphicFramePr>
+              <a:graphicFrameLocks xmlns:a="http://schemas.openxmlformats.org/drawingml/2006/main" noChangeAspect="1"/>
+            </wp:cNvGraphicFramePr>
+            <a:graphic xmlns:a="http://schemas.openxmlformats.org/drawingml/2006/main">
+              <a:graphicData uri="http://schemas.openxmlformats.org/drawingml/2006/picture">
+                <pic:pic xmlns:pic="http://schemas.openxmlformats.org/drawingml/2006/picture">
+                  <pic:nvPicPr>
+                    <pic:cNvPr id="6" name="Picture 6" descr="A picture containing chart&#10;&#10;Description automatically generated"/>
+                    <pic:cNvPicPr/>
+                  </pic:nvPicPr>
+                  <pic:blipFill>
+                    <a:blip r:embed="rId10"/>
+                    <a:stretch>
+                      <a:fillRect/>
+                    </a:stretch>
+                  </pic:blipFill>
+                  <pic:spPr>
+                    <a:xfrm>
+                      <a:off x="0" y="0"/>
+                      <a:ext cx="4287422" cy="3866009"/>
+                    </a:xfrm>
+                    <a:prstGeom prst="rect">
+                      <a:avLst/>
+                    </a:prstGeom>
+                  </pic:spPr>
+                </pic:pic>
+              </a:graphicData>
+            </a:graphic>
+          </wp:inline>
+        </w:drawing>
+      </w:r>
+    </w:p>
+    <w:p>
+      <w:pPr>
+        <w:jc w:val="center"/>
+        <w:rPr>
+          <w:sz w:val="28"/>
+          <w:szCs w:val="28"/>
+          <w:u w:val="single"/>
+        </w:rPr>
+      </w:pPr>
+      <w:r>
+        <w:rPr>
+          <w:sz w:val="28"/>
+          <w:szCs w:val="28"/>
+          <w:u w:val="single"/>
+        </w:rPr>
+        <w:lastRenderedPageBreak/>
+        <w:drawing>
+          <wp:inline distT="0" distB="0" distL="0" distR="0" wp14:anchorId="08BE6884" wp14:editId="2E51E490">
+            <wp:extent cx="3937987" cy="3550920"/>
+            <wp:effectExtent l="0" t="0" r="5715" b="0"/>
+            <wp:docPr id="7" name="Picture 7" descr="Chart&#10;&#10;Description automatically generated"/>
+            <wp:cNvGraphicFramePr>
+              <a:graphicFrameLocks xmlns:a="http://schemas.openxmlformats.org/drawingml/2006/main" noChangeAspect="1"/>
+            </wp:cNvGraphicFramePr>
+            <a:graphic xmlns:a="http://schemas.openxmlformats.org/drawingml/2006/main">
+              <a:graphicData uri="http://schemas.openxmlformats.org/drawingml/2006/picture">
+                <pic:pic xmlns:pic="http://schemas.openxmlformats.org/drawingml/2006/picture">
+                  <pic:nvPicPr>
+                    <pic:cNvPr id="7" name="Picture 7" descr="Chart&#10;&#10;Description automatically generated"/>
+                    <pic:cNvPicPr/>
+                  </pic:nvPicPr>
+                  <pic:blipFill>
+                    <a:blip r:embed="rId11"/>
+                    <a:stretch>
+                      <a:fillRect/>
+                    </a:stretch>
+                  </pic:blipFill>
+                  <pic:spPr>
+                    <a:xfrm>
+                      <a:off x="0" y="0"/>
+                      <a:ext cx="3943989" cy="3556332"/>
+                    </a:xfrm>
+                    <a:prstGeom prst="rect">
+                      <a:avLst/>
+                    </a:prstGeom>
+                  </pic:spPr>
+                </pic:pic>
+              </a:graphicData>
+            </a:graphic>
+          </wp:inline>
+        </w:drawing>
+      </w:r>
+    </w:p>
+    <w:p>
+      <w:pPr>
+        <w:jc w:val="center"/>
+        <w:rPr>
+          <w:sz w:val="28"/>
+          <w:szCs w:val="28"/>
+          <w:u w:val="single"/>
+        </w:rPr>
+      </w:pPr>
+    </w:p>
+    <w:p>
+      <w:pPr>
+        <w:jc w:val="center"/>
+        <w:rPr>
+          <w:sz w:val="28"/>
+          <w:szCs w:val="28"/>
+          <w:u w:val="single"/>
+        </w:rPr>
+      </w:pPr>
+      <w:r>
+        <w:rPr>
+          <w:sz w:val="28"/>
+          <w:szCs w:val="28"/>
+          <w:u w:val="single"/>
+        </w:rPr>
+        <w:drawing>
+          <wp:inline distT="0" distB="0" distL="0" distR="0" wp14:anchorId="25F448DB" wp14:editId="3327AFFC">
+            <wp:extent cx="4090098" cy="3688080"/>
+            <wp:effectExtent l="0" t="0" r="5715" b="7620"/>
+            <wp:docPr id="8" name="Picture 8" descr="A picture containing diagram&#10;&#10;Description automatically generated"/>
+            <wp:cNvGraphicFramePr>
+              <a:graphicFrameLocks xmlns:a="http://schemas.openxmlformats.org/drawingml/2006/main" noChangeAspect="1"/>
+            </wp:cNvGraphicFramePr>
+            <a:graphic xmlns:a="http://schemas.openxmlformats.org/drawingml/2006/main">
+              <a:graphicData uri="http://schemas.openxmlformats.org/drawingml/2006/picture">
+                <pic:pic xmlns:pic="http://schemas.openxmlformats.org/drawingml/2006/picture">
+                  <pic:nvPicPr>
+                    <pic:cNvPr id="8" name="Picture 8" descr="A picture containing diagram&#10;&#10;Description automatically generated"/>
+                    <pic:cNvPicPr/>
+                  </pic:nvPicPr>
+                  <pic:blipFill>
+                    <a:blip r:embed="rId12"/>
+                    <a:stretch>
+                      <a:fillRect/>
+                    </a:stretch>
+                  </pic:blipFill>
+                  <pic:spPr>
+                    <a:xfrm>
+                      <a:off x="0" y="0"/>
+                      <a:ext cx="4100226" cy="3697213"/>
+                    </a:xfrm>
+                    <a:prstGeom prst="rect">
+                      <a:avLst/>
+                    </a:prstGeom>
+                  </pic:spPr>
+                </pic:pic>
+              </a:graphicData>
+            </a:graphic>
+          </wp:inline>
+        </w:drawing>
+      </w:r>
+    </w:p>
+    <w:p>
+      <w:pPr>
+        <w:jc w:val="center"/>
+        <w:rPr>
+          <w:sz w:val="28"/>
+          <w:szCs w:val="28"/>
+          <w:u w:val="single"/>
+        </w:rPr>
+      </w:pPr>
+      <w:r>
+        <w:rPr>
+          <w:sz w:val="28"/>
+          <w:szCs w:val="28"/>
+          <w:u w:val="single"/>
+        </w:rPr>
+        <w:lastRenderedPageBreak/>
+        <w:drawing>
+          <wp:inline distT="0" distB="0" distL="0" distR="0" wp14:anchorId="604D35EA" wp14:editId="3ABFC6FC">
+            <wp:extent cx="3870382" cy="3489960"/>
+            <wp:effectExtent l="0" t="0" r="0" b="0"/>
+            <wp:docPr id="9" name="Picture 9" descr="Graphical user interface&#10;&#10;Description automatically generated"/>
+            <wp:cNvGraphicFramePr>
+              <a:graphicFrameLocks xmlns:a="http://schemas.openxmlformats.org/drawingml/2006/main" noChangeAspect="1"/>
+            </wp:cNvGraphicFramePr>
+            <a:graphic xmlns:a="http://schemas.openxmlformats.org/drawingml/2006/main">
+              <a:graphicData uri="http://schemas.openxmlformats.org/drawingml/2006/picture">
+                <pic:pic xmlns:pic="http://schemas.openxmlformats.org/drawingml/2006/picture">
+                  <pic:nvPicPr>
+                    <pic:cNvPr id="9" name="Picture 9" descr="Graphical user interface&#10;&#10;Description automatically generated"/>
+                    <pic:cNvPicPr/>
+                  </pic:nvPicPr>
+                  <pic:blipFill>
+                    <a:blip r:embed="rId13"/>
+                    <a:stretch>
+                      <a:fillRect/>
+                    </a:stretch>
+                  </pic:blipFill>
+                  <pic:spPr>
+                    <a:xfrm>
+                      <a:off x="0" y="0"/>
+                      <a:ext cx="3875769" cy="3494818"/>
+                    </a:xfrm>
+                    <a:prstGeom prst="rect">
+                      <a:avLst/>
+                    </a:prstGeom>
+                  </pic:spPr>
+                </pic:pic>
+              </a:graphicData>
+            </a:graphic>
+          </wp:inline>
+        </w:drawing>
+      </w:r>
+    </w:p>
+    <w:p>
+      <w:pPr>
+        <w:jc w:val="center"/>
+        <w:rPr>
+          <w:sz w:val="28"/>
+          <w:szCs w:val="28"/>
+          <w:u w:val="single"/>
+        </w:rPr>
+      </w:pPr>
+    </w:p>
+    <w:p>
+      <w:pPr>
+        <w:jc w:val="center"/>
+        <w:rPr>
+          <w:sz w:val="28"/>
+          <w:szCs w:val="28"/>
+          <w:u w:val="single"/>
+        </w:rPr>
+      </w:pPr>
+      <w:r>
+        <w:rPr>
+          <w:sz w:val="28"/>
+          <w:szCs w:val="28"/>
+          <w:u w:val="single"/>
+        </w:rPr>
+        <w:drawing>
+          <wp:inline distT="0" distB="0" distL="0" distR="0" wp14:anchorId="3B898DB5" wp14:editId="710D3B03">
+            <wp:extent cx="4081648" cy="3680460"/>
+            <wp:effectExtent l="0" t="0" r="0" b="0"/>
+            <wp:docPr id="10" name="Picture 10" descr="Graphical user interface&#10;&#10;Description automatically generated with medium confidence"/>
+            <wp:cNvGraphicFramePr>
+              <a:graphicFrameLocks xmlns:a="http://schemas.openxmlformats.org/drawingml/2006/main" noChangeAspect="1"/>
+            </wp:cNvGraphicFramePr>
+            <a:graphic xmlns:a="http://schemas.openxmlformats.org/drawingml/2006/main">
+              <a:graphicData uri="http://schemas.openxmlformats.org/drawingml/2006/picture">
+                <pic:pic xmlns:pic="http://schemas.openxmlformats.org/drawingml/2006/picture">
+                  <pic:nvPicPr>
+                    <pic:cNvPr id="10" name="Picture 10" descr="Graphical user interface&#10;&#10;Description automatically generated with medium confidence"/>
+                    <pic:cNvPicPr/>
+                  </pic:nvPicPr>
+                  <pic:blipFill>
+                    <a:blip r:embed="rId14"/>
+                    <a:stretch>
+                      <a:fillRect/>
+                    </a:stretch>
+                  </pic:blipFill>
+                  <pic:spPr>
+                    <a:xfrm>
+                      <a:off x="0" y="0"/>
+                      <a:ext cx="4095498" cy="3692948"/>
+                    </a:xfrm>
+                    <a:prstGeom prst="rect">
+                      <a:avLst/>
+                    </a:prstGeom>
+                  </pic:spPr>
+                </pic:pic>
+              </a:graphicData>
+            </a:graphic>
+          </wp:inline>
+        </w:drawing>
+      </w:r>
+    </w:p>
+    <w:p>
+      <w:pPr>
+        <w:jc w:val="center"/>
+        <w:rPr>
+          <w:sz w:val="28"/>
+          <w:szCs w:val="28"/>
+          <w:u w:val="single"/>
+        </w:rPr>
+      </w:pPr>
+    </w:p>
+    <w:p>
+      <w:pPr>
+        <w:jc w:val="center"/>
+        <w:rPr>
+          <w:sz w:val="28"/>
+          <w:szCs w:val="28"/>
+          <w:u w:val="single"/>
+        </w:rPr>
+      </w:pPr>
+    </w:p>
+    <w:p>
+      <w:pPr>
+        <w:jc w:val="center"/>
+        <w:rPr>
+          <w:sz w:val="28"/>
+          <w:szCs w:val="28"/>
+          <w:u w:val="single"/>
+        </w:rPr>
+      </w:pPr>
+    </w:p>
+    <w:p>
+      <w:pPr>
+        <w:jc w:val="center"/>
+        <w:rPr>
+          <w:sz w:val="28"/>
+          <w:szCs w:val="28"/>
+          <w:u w:val="single"/>
+        </w:rPr>
+      </w:pPr>
+    </w:p>
+    <w:p>
+      <w:pPr>
+        <w:jc w:val="center"/>
+        <w:rPr>
+          <w:sz w:val="28"/>
+          <w:szCs w:val="28"/>
+          <w:u w:val="single"/>
+        </w:rPr>
+      </w:pPr>
+    </w:p>
+    <w:p>
+      <w:pPr>
+        <w:jc w:val="center"/>
+        <w:rPr>
+          <w:sz w:val="28"/>
+          <w:szCs w:val="28"/>
+          <w:u w:val="single"/>
+        </w:rPr>
+      </w:pPr>
+      <w:r>
+        <w:rPr>
+          <w:sz w:val="28"/>
+          <w:szCs w:val="28"/>
+          <w:u w:val="single"/>
+        </w:rPr>
+        <w:lastRenderedPageBreak/>
+        <w:drawing>
+          <wp:inline distT="0" distB="0" distL="0" distR="0" wp14:anchorId="3B6DDEFF" wp14:editId="4D4C598D">
+            <wp:extent cx="3304131" cy="2979366"/>
+            <wp:effectExtent l="0" t="0" r="0" b="0"/>
+            <wp:docPr id="11" name="Picture 11" descr="A picture containing chart&#10;&#10;Description automatically generated"/>
+            <wp:cNvGraphicFramePr>
+              <a:graphicFrameLocks xmlns:a="http://schemas.openxmlformats.org/drawingml/2006/main" noChangeAspect="1"/>
+            </wp:cNvGraphicFramePr>
+            <a:graphic xmlns:a="http://schemas.openxmlformats.org/drawingml/2006/main">
+              <a:graphicData uri="http://schemas.openxmlformats.org/drawingml/2006/picture">
+                <pic:pic xmlns:pic="http://schemas.openxmlformats.org/drawingml/2006/picture">
+                  <pic:nvPicPr>
+                    <pic:cNvPr id="11" name="Picture 11" descr="A picture containing chart&#10;&#10;Description automatically generated"/>
+                    <pic:cNvPicPr/>
+                  </pic:nvPicPr>
+                  <pic:blipFill>
+                    <a:blip r:embed="rId15"/>
+                    <a:stretch>
+                      <a:fillRect/>
+                    </a:stretch>
+                  </pic:blipFill>
+                  <pic:spPr>
+                    <a:xfrm>
+                      <a:off x="0" y="0"/>
+                      <a:ext cx="3314925" cy="2989099"/>
+                    </a:xfrm>
+                    <a:prstGeom prst="rect">
+                      <a:avLst/>
+                    </a:prstGeom>
+                  </pic:spPr>
+                </pic:pic>
+              </a:graphicData>
+            </a:graphic>
+          </wp:inline>
+        </w:drawing>
+      </w:r>
+    </w:p>
+    <w:p>
+      <w:pPr>
+        <w:jc w:val="center"/>
+        <w:rPr>
+          <w:sz w:val="28"/>
+          <w:szCs w:val="28"/>
+          <w:u w:val="single"/>
+        </w:rPr>
+      </w:pPr>
+      <w:r>
+        <w:rPr>
+          <w:sz w:val="28"/>
+          <w:szCs w:val="28"/>
+          <w:u w:val="single"/>
+        </w:rPr>
+        <w:drawing>
+          <wp:inline distT="0" distB="0" distL="0" distR="0" wp14:anchorId="5365B0C1" wp14:editId="3C688883">
+            <wp:extent cx="3498013" cy="3154191"/>
+            <wp:effectExtent l="0" t="0" r="7620" b="8255"/>
+            <wp:docPr id="12" name="Picture 12" descr="A picture containing chart&#10;&#10;Description automatically generated"/>
+            <wp:cNvGraphicFramePr>
+              <a:graphicFrameLocks xmlns:a="http://schemas.openxmlformats.org/drawingml/2006/main" noChangeAspect="1"/>
+            </wp:cNvGraphicFramePr>
+            <a:graphic xmlns:a="http://schemas.openxmlformats.org/drawingml/2006/main">
+              <a:graphicData uri="http://schemas.openxmlformats.org/drawingml/2006/picture">
+                <pic:pic xmlns:pic="http://schemas.openxmlformats.org/drawingml/2006/picture">
+                  <pic:nvPicPr>
+                    <pic:cNvPr id="12" name="Picture 12" descr="A picture containing chart&#10;&#10;Description automatically generated"/>
+                    <pic:cNvPicPr/>
+                  </pic:nvPicPr>
+                  <pic:blipFill>
+                    <a:blip r:embed="rId16"/>
+                    <a:stretch>
+                      <a:fillRect/>
+                    </a:stretch>
+                  </pic:blipFill>
+                  <pic:spPr>
+                    <a:xfrm>
+                      <a:off x="0" y="0"/>
+                      <a:ext cx="3504278" cy="3159840"/>
+                    </a:xfrm>
+                    <a:prstGeom prst="rect">
+                      <a:avLst/>
+                    </a:prstGeom>
+                  </pic:spPr>
+                </pic:pic>
+              </a:graphicData>
+            </a:graphic>
+          </wp:inline>
+        </w:drawing>
+      </w:r>
+    </w:p>
+    <w:p>
+      <w:pPr>
+        <w:jc w:val="center"/>
+        <w:rPr>
+          <w:sz w:val="28"/>
+          <w:szCs w:val="28"/>
+          <w:u w:val="single"/>
+        </w:rPr>
+      </w:pPr>
+      <w:r>
+        <w:rPr>
+          <w:sz w:val="28"/>
+          <w:szCs w:val="28"/>
+          <w:u w:val="single"/>
+        </w:rPr>
+        <w:drawing>
+          <wp:inline distT="0" distB="0" distL="0" distR="0" wp14:anchorId="0403E631" wp14:editId="4851BA0D">
+            <wp:extent cx="3302314" cy="2977727"/>
+            <wp:effectExtent l="0" t="0" r="0" b="0"/>
+            <wp:docPr id="13" name="Picture 13" descr="A picture containing chart&#10;&#10;Description automatically generated"/>
+            <wp:cNvGraphicFramePr>
+              <a:graphicFrameLocks xmlns:a="http://schemas.openxmlformats.org/drawingml/2006/main" noChangeAspect="1"/>
+            </wp:cNvGraphicFramePr>
+            <a:graphic xmlns:a="http://schemas.openxmlformats.org/drawingml/2006/main">
+              <a:graphicData uri="http://schemas.openxmlformats.org/drawingml/2006/picture">
+                <pic:pic xmlns:pic="http://schemas.openxmlformats.org/drawingml/2006/picture">
+                  <pic:nvPicPr>
+                    <pic:cNvPr id="13" name="Picture 13" descr="A picture containing chart&#10;&#10;Description automatically generated"/>
+                    <pic:cNvPicPr/>
+                  </pic:nvPicPr>
+                  <pic:blipFill>
+                    <a:blip r:embed="rId17"/>
+                    <a:stretch>
+                      <a:fillRect/>
+                    </a:stretch>
+                  </pic:blipFill>
+                  <pic:spPr>
+                    <a:xfrm>
+                      <a:off x="0" y="0"/>
+                      <a:ext cx="3323564" cy="2996888"/>
+                    </a:xfrm>
+                    <a:prstGeom prst="rect">
+                      <a:avLst/>
+                    </a:prstGeom>
+                  </pic:spPr>
+                </pic:pic>
+              </a:graphicData>
+            </a:graphic>
+          </wp:inline>
+        </w:drawing>
+      </w:r>
     </w:p>
     <w:p>
       <w:pPr>
@@ -1766,17 +2169,2476 @@
           <w:szCs w:val="28"/>
           <w:u w:val="single"/>
         </w:rPr>
+        <w:lastRenderedPageBreak/>
         <w:t>Codes:</w:t>
       </w:r>
     </w:p>
+    <w:p>
+      <w:pPr>
+        <w:pStyle w:val="ListParagraph"/>
+        <w:rPr>
+          <w:sz w:val="28"/>
+          <w:szCs w:val="28"/>
+          <w:u w:val="single"/>
+        </w:rPr>
+      </w:pPr>
+    </w:p>
     <w:p/>
     <w:p>
       <w:r>
+        <w:t xml:space="preserve">%% Read Voice </w:t>
+      </w:r>
+    </w:p>
+    <w:p>
+      <w:r>
+        <w:t xml:space="preserve">[signal_1, frequency_sampling1] = </w:t>
+      </w:r>
+      <w:proofErr w:type="spellStart"/>
+      <w:r>
+        <w:t>audioread</w:t>
+      </w:r>
+      <w:proofErr w:type="spellEnd"/>
+      <w:r>
+        <w:t>('signals/esoo.wav'</w:t>
+      </w:r>
+      <w:proofErr w:type="gramStart"/>
+      <w:r>
+        <w:t>);</w:t>
+      </w:r>
+      <w:proofErr w:type="gramEnd"/>
+    </w:p>
+    <w:p>
+      <w:r>
+        <w:t xml:space="preserve">[signal_2, frequency_sampling2] = </w:t>
+      </w:r>
+      <w:proofErr w:type="spellStart"/>
+      <w:r>
+        <w:t>audioread</w:t>
+      </w:r>
+      <w:proofErr w:type="spellEnd"/>
+      <w:r>
+        <w:t>('signals/ziad.wav'</w:t>
+      </w:r>
+      <w:proofErr w:type="gramStart"/>
+      <w:r>
+        <w:t>);</w:t>
+      </w:r>
+      <w:proofErr w:type="gramEnd"/>
+    </w:p>
+    <w:p>
+      <w:r>
+        <w:t xml:space="preserve">[signal_3, frequency_sampling3] = </w:t>
+      </w:r>
+      <w:proofErr w:type="spellStart"/>
+      <w:r>
+        <w:t>audioread</w:t>
+      </w:r>
+      <w:proofErr w:type="spellEnd"/>
+      <w:r>
+        <w:t>('signals/mohey.wav'</w:t>
+      </w:r>
+      <w:proofErr w:type="gramStart"/>
+      <w:r>
+        <w:t>);</w:t>
+      </w:r>
+      <w:proofErr w:type="gramEnd"/>
+    </w:p>
+    <w:p/>
+    <w:p>
+      <w:r>
+        <w:t>%% Sum first and second channel</w:t>
+      </w:r>
+    </w:p>
+    <w:p>
+      <w:r>
+        <w:t>signal_1 = signal_1</w:t>
+      </w:r>
+      <w:proofErr w:type="gramStart"/>
+      <w:r>
+        <w:t>(:,</w:t>
+      </w:r>
+      <w:proofErr w:type="gramEnd"/>
+      <w:r>
+        <w:t xml:space="preserve"> 1)+signal_1(:, 2);</w:t>
+      </w:r>
+    </w:p>
+    <w:p>
+      <w:r>
+        <w:t>signal_2 = signal_2</w:t>
+      </w:r>
+      <w:proofErr w:type="gramStart"/>
+      <w:r>
+        <w:t>(:,</w:t>
+      </w:r>
+      <w:proofErr w:type="gramEnd"/>
+      <w:r>
+        <w:t xml:space="preserve"> 1)+ signal_2(:, 2);</w:t>
+      </w:r>
+    </w:p>
+    <w:p>
+      <w:r>
+        <w:t>signal_3 = signal_3</w:t>
+      </w:r>
+      <w:proofErr w:type="gramStart"/>
+      <w:r>
+        <w:t>(:,</w:t>
+      </w:r>
+      <w:proofErr w:type="gramEnd"/>
+      <w:r>
+        <w:t xml:space="preserve"> 1)+signal_3(:, 2);</w:t>
+      </w:r>
+    </w:p>
+    <w:p/>
+    <w:p>
+      <w:r>
+        <w:t xml:space="preserve">%% frequency Sampling </w:t>
+      </w:r>
+    </w:p>
+    <w:p>
+      <w:proofErr w:type="spellStart"/>
+      <w:r>
+        <w:t>frequency_sampling</w:t>
+      </w:r>
+      <w:proofErr w:type="spellEnd"/>
+      <w:r>
+        <w:t xml:space="preserve"> = frequency_</w:t>
+      </w:r>
+      <w:proofErr w:type="gramStart"/>
+      <w:r>
+        <w:t>sampling1;</w:t>
+      </w:r>
+      <w:proofErr w:type="gramEnd"/>
+    </w:p>
+    <w:p/>
+    <w:p>
+      <w:r>
+        <w:t xml:space="preserve">%% set </w:t>
+      </w:r>
+      <w:proofErr w:type="spellStart"/>
+      <w:r>
+        <w:t>maxuim</w:t>
+      </w:r>
+      <w:proofErr w:type="spellEnd"/>
+      <w:r>
+        <w:t xml:space="preserve"> length between 3 signals</w:t>
+      </w:r>
+    </w:p>
+    <w:p>
+      <w:r>
+        <w:t>length_1 = length(signal_1</w:t>
+      </w:r>
+      <w:proofErr w:type="gramStart"/>
+      <w:r>
+        <w:t>);</w:t>
+      </w:r>
+      <w:proofErr w:type="gramEnd"/>
+    </w:p>
+    <w:p>
+      <w:r>
+        <w:t>length_2 = length(signal_2</w:t>
+      </w:r>
+      <w:proofErr w:type="gramStart"/>
+      <w:r>
+        <w:t>);</w:t>
+      </w:r>
+      <w:proofErr w:type="gramEnd"/>
+    </w:p>
+    <w:p>
+      <w:r>
+        <w:t>length_3 = length(signal_3</w:t>
+      </w:r>
+      <w:proofErr w:type="gramStart"/>
+      <w:r>
+        <w:t>);</w:t>
+      </w:r>
+      <w:proofErr w:type="gramEnd"/>
+    </w:p>
+    <w:p/>
+    <w:p>
+      <w:r>
+        <w:t xml:space="preserve">N = </w:t>
+      </w:r>
+      <w:proofErr w:type="gramStart"/>
+      <w:r>
+        <w:t>max(</w:t>
+      </w:r>
+      <w:proofErr w:type="gramEnd"/>
+      <w:r>
+        <w:t>[length_1, length_2, length_3]);</w:t>
+      </w:r>
+    </w:p>
+    <w:p/>
+    <w:p>
+      <w:r>
+        <w:t>%% make 3 signals be same</w:t>
+      </w:r>
+    </w:p>
+    <w:p>
+      <w:r>
+        <w:t>signal_1 = [signal_</w:t>
+      </w:r>
+      <w:proofErr w:type="gramStart"/>
+      <w:r>
+        <w:t>1;zeros</w:t>
+      </w:r>
+      <w:proofErr w:type="gramEnd"/>
+      <w:r>
+        <w:t>(N-length_1, 1)];</w:t>
+      </w:r>
+    </w:p>
+    <w:p>
+      <w:r>
+        <w:t>signal_2 = [signal_</w:t>
+      </w:r>
+      <w:proofErr w:type="gramStart"/>
+      <w:r>
+        <w:t>2;zeros</w:t>
+      </w:r>
+      <w:proofErr w:type="gramEnd"/>
+      <w:r>
+        <w:t>(N-length_2, 1)];</w:t>
+      </w:r>
+    </w:p>
+    <w:p>
+      <w:r>
+        <w:t>signal_3 = [signal_</w:t>
+      </w:r>
+      <w:proofErr w:type="gramStart"/>
+      <w:r>
+        <w:t>3;zeros</w:t>
+      </w:r>
+      <w:proofErr w:type="gramEnd"/>
+      <w:r>
+        <w:t>(N-length_3, 1)];</w:t>
+      </w:r>
+    </w:p>
+    <w:p/>
+    <w:p>
+      <w:r>
+        <w:t xml:space="preserve">%% get time and </w:t>
+      </w:r>
+      <w:proofErr w:type="spellStart"/>
+      <w:r>
+        <w:t>frequencyuency</w:t>
+      </w:r>
+      <w:proofErr w:type="spellEnd"/>
+      <w:r>
+        <w:t xml:space="preserve"> interval</w:t>
+      </w:r>
+    </w:p>
+    <w:p>
+      <w:r>
+        <w:t xml:space="preserve">t = </w:t>
+      </w:r>
+      <w:proofErr w:type="spellStart"/>
+      <w:proofErr w:type="gramStart"/>
+      <w:r>
+        <w:t>linspace</w:t>
+      </w:r>
+      <w:proofErr w:type="spellEnd"/>
+      <w:r>
+        <w:t>(</w:t>
+      </w:r>
+      <w:proofErr w:type="gramEnd"/>
+      <w:r>
+        <w:t>0, N/</w:t>
+      </w:r>
+      <w:proofErr w:type="spellStart"/>
+      <w:r>
+        <w:t>frequency_sampling</w:t>
+      </w:r>
+      <w:proofErr w:type="spellEnd"/>
+      <w:r>
+        <w:t>, N);</w:t>
+      </w:r>
+    </w:p>
+    <w:p>
+      <w:proofErr w:type="spellStart"/>
+      <w:r>
+        <w:t>frequency_d</w:t>
+      </w:r>
+      <w:proofErr w:type="spellEnd"/>
+      <w:r>
+        <w:t xml:space="preserve"> = </w:t>
+      </w:r>
+      <w:proofErr w:type="spellStart"/>
+      <w:r>
+        <w:t>frequency_sampling</w:t>
+      </w:r>
+      <w:proofErr w:type="spellEnd"/>
+      <w:r>
+        <w:t>/</w:t>
+      </w:r>
+      <w:proofErr w:type="gramStart"/>
+      <w:r>
+        <w:t>2;</w:t>
+      </w:r>
+      <w:proofErr w:type="gramEnd"/>
+    </w:p>
+    <w:p>
+      <w:r>
+        <w:t>frequency = -</w:t>
+      </w:r>
+      <w:proofErr w:type="spellStart"/>
+      <w:r>
+        <w:t>frequency_</w:t>
+      </w:r>
+      <w:proofErr w:type="gramStart"/>
+      <w:r>
+        <w:t>d</w:t>
+      </w:r>
+      <w:proofErr w:type="spellEnd"/>
+      <w:r>
+        <w:t xml:space="preserve"> :</w:t>
+      </w:r>
+      <w:proofErr w:type="gramEnd"/>
+      <w:r>
+        <w:t xml:space="preserve"> </w:t>
+      </w:r>
+      <w:proofErr w:type="spellStart"/>
+      <w:r>
+        <w:t>frequency_sampling</w:t>
+      </w:r>
+      <w:proofErr w:type="spellEnd"/>
+      <w:r>
+        <w:t xml:space="preserve">/N: </w:t>
+      </w:r>
+      <w:proofErr w:type="spellStart"/>
+      <w:r>
+        <w:t>frequency_d</w:t>
+      </w:r>
+      <w:proofErr w:type="spellEnd"/>
+      <w:r>
+        <w:t xml:space="preserve"> - </w:t>
+      </w:r>
+      <w:proofErr w:type="spellStart"/>
+      <w:r>
+        <w:t>frequency_sampling</w:t>
+      </w:r>
+      <w:proofErr w:type="spellEnd"/>
+      <w:r>
+        <w:t>/N;</w:t>
+      </w:r>
+    </w:p>
+    <w:p/>
+    <w:p>
+      <w:r>
+        <w:t xml:space="preserve">%% </w:t>
+      </w:r>
+      <w:proofErr w:type="spellStart"/>
+      <w:r>
+        <w:t>frequencyuency</w:t>
+      </w:r>
+      <w:proofErr w:type="spellEnd"/>
+      <w:r>
+        <w:t xml:space="preserve"> </w:t>
+      </w:r>
+      <w:proofErr w:type="spellStart"/>
+      <w:r>
+        <w:t>Domin</w:t>
+      </w:r>
+      <w:proofErr w:type="spellEnd"/>
+    </w:p>
+    <w:p>
+      <w:r>
+        <w:lastRenderedPageBreak/>
+        <w:t xml:space="preserve">signal_1_fft = </w:t>
+      </w:r>
+      <w:proofErr w:type="spellStart"/>
+      <w:r>
+        <w:t>fftshift</w:t>
+      </w:r>
+      <w:proofErr w:type="spellEnd"/>
+      <w:r>
+        <w:t>(</w:t>
+      </w:r>
+      <w:proofErr w:type="spellStart"/>
+      <w:r>
+        <w:t>fft</w:t>
+      </w:r>
+      <w:proofErr w:type="spellEnd"/>
+      <w:r>
+        <w:t>(signal_1)</w:t>
+      </w:r>
+      <w:proofErr w:type="gramStart"/>
+      <w:r>
+        <w:t>);</w:t>
+      </w:r>
+      <w:proofErr w:type="gramEnd"/>
+    </w:p>
+    <w:p>
+      <w:r>
+        <w:t xml:space="preserve">signal_2_fft = </w:t>
+      </w:r>
+      <w:proofErr w:type="spellStart"/>
+      <w:r>
+        <w:t>fftshift</w:t>
+      </w:r>
+      <w:proofErr w:type="spellEnd"/>
+      <w:r>
+        <w:t>(</w:t>
+      </w:r>
+      <w:proofErr w:type="spellStart"/>
+      <w:r>
+        <w:t>fft</w:t>
+      </w:r>
+      <w:proofErr w:type="spellEnd"/>
+      <w:r>
+        <w:t>(signal_2)</w:t>
+      </w:r>
+      <w:proofErr w:type="gramStart"/>
+      <w:r>
+        <w:t>);</w:t>
+      </w:r>
+      <w:proofErr w:type="gramEnd"/>
+    </w:p>
+    <w:p>
+      <w:r>
+        <w:t xml:space="preserve">signal_3_fft = </w:t>
+      </w:r>
+      <w:proofErr w:type="spellStart"/>
+      <w:r>
+        <w:t>fftshift</w:t>
+      </w:r>
+      <w:proofErr w:type="spellEnd"/>
+      <w:r>
+        <w:t>(</w:t>
+      </w:r>
+      <w:proofErr w:type="spellStart"/>
+      <w:r>
+        <w:t>fft</w:t>
+      </w:r>
+      <w:proofErr w:type="spellEnd"/>
+      <w:r>
+        <w:t>(signal_3)</w:t>
+      </w:r>
+      <w:proofErr w:type="gramStart"/>
+      <w:r>
+        <w:t>);</w:t>
+      </w:r>
+      <w:proofErr w:type="gramEnd"/>
+    </w:p>
+    <w:p/>
+    <w:p>
+      <w:r>
+        <w:t>phase_signal_1 = unwrap(angle(signal_1_fft)</w:t>
+      </w:r>
+      <w:proofErr w:type="gramStart"/>
+      <w:r>
+        <w:t>);</w:t>
+      </w:r>
+      <w:proofErr w:type="gramEnd"/>
+    </w:p>
+    <w:p>
+      <w:r>
+        <w:t>phase_signal_2 = unwrap(angle(signal_2_fft)</w:t>
+      </w:r>
+      <w:proofErr w:type="gramStart"/>
+      <w:r>
+        <w:t>);</w:t>
+      </w:r>
+      <w:proofErr w:type="gramEnd"/>
+    </w:p>
+    <w:p>
+      <w:r>
+        <w:t>phase_signal_3 = unwrap(angle(signal_3_fft)</w:t>
+      </w:r>
+      <w:proofErr w:type="gramStart"/>
+      <w:r>
+        <w:t>);</w:t>
+      </w:r>
+      <w:proofErr w:type="gramEnd"/>
+    </w:p>
+    <w:p/>
+    <w:p>
+      <w:r>
+        <w:t xml:space="preserve">%% Carrie in </w:t>
+      </w:r>
+      <w:proofErr w:type="spellStart"/>
+      <w:r>
+        <w:t>frequencyuency</w:t>
+      </w:r>
+      <w:proofErr w:type="spellEnd"/>
+      <w:r>
+        <w:t xml:space="preserve"> </w:t>
+      </w:r>
+      <w:proofErr w:type="spellStart"/>
+      <w:r>
+        <w:t>Domin</w:t>
+      </w:r>
+      <w:proofErr w:type="spellEnd"/>
+    </w:p>
+    <w:p>
+      <w:r>
+        <w:t xml:space="preserve">Carrier_frequencyuency_1 = </w:t>
+      </w:r>
+      <w:proofErr w:type="gramStart"/>
+      <w:r>
+        <w:t>5000;</w:t>
+      </w:r>
+      <w:proofErr w:type="gramEnd"/>
+    </w:p>
+    <w:p>
+      <w:r>
+        <w:t>Carrier_frequencyuency_2 = 3*</w:t>
+      </w:r>
+      <w:proofErr w:type="gramStart"/>
+      <w:r>
+        <w:t>5000;</w:t>
+      </w:r>
+      <w:proofErr w:type="gramEnd"/>
+    </w:p>
+    <w:p/>
+    <w:p>
+      <w:r>
+        <w:t>WC_1 = 2*pi * Carrier_frequencyuency_</w:t>
+      </w:r>
+      <w:proofErr w:type="gramStart"/>
+      <w:r>
+        <w:t>1;</w:t>
+      </w:r>
+      <w:proofErr w:type="gramEnd"/>
+    </w:p>
+    <w:p>
+      <w:r>
+        <w:t>WC_2 = 2*pi * Carrier_frequencyuency_</w:t>
+      </w:r>
+      <w:proofErr w:type="gramStart"/>
+      <w:r>
+        <w:t>2;</w:t>
+      </w:r>
+      <w:proofErr w:type="gramEnd"/>
+    </w:p>
+    <w:p/>
+    <w:p>
+      <w:r>
+        <w:t>%% Carrier in time Domain</w:t>
+      </w:r>
+    </w:p>
+    <w:p>
+      <w:r>
+        <w:t xml:space="preserve">carrier_signal_1 = </w:t>
+      </w:r>
+      <w:proofErr w:type="gramStart"/>
+      <w:r>
+        <w:t>cos(</w:t>
+      </w:r>
+      <w:proofErr w:type="gramEnd"/>
+      <w:r>
+        <w:t xml:space="preserve">WC_1 * t); </w:t>
+      </w:r>
+    </w:p>
+    <w:p>
+      <w:r>
+        <w:t xml:space="preserve">carrier_signal_2 = </w:t>
+      </w:r>
+      <w:proofErr w:type="gramStart"/>
+      <w:r>
+        <w:t>cos(</w:t>
+      </w:r>
+      <w:proofErr w:type="gramEnd"/>
+      <w:r>
+        <w:t>WC_2 * t);</w:t>
+      </w:r>
+    </w:p>
+    <w:p>
+      <w:r>
+        <w:t xml:space="preserve">carrier_signal_3 = </w:t>
+      </w:r>
+      <w:proofErr w:type="gramStart"/>
+      <w:r>
+        <w:t>sin(</w:t>
+      </w:r>
+      <w:proofErr w:type="gramEnd"/>
+      <w:r>
+        <w:t xml:space="preserve">WC_2 * t); </w:t>
+      </w:r>
+    </w:p>
+    <w:p/>
+    <w:p>
+      <w:r>
+        <w:t>phase_carrier_signal_1 = unwrap(angle(</w:t>
+      </w:r>
+      <w:proofErr w:type="spellStart"/>
+      <w:r>
+        <w:t>fftshift</w:t>
+      </w:r>
+      <w:proofErr w:type="spellEnd"/>
+      <w:r>
+        <w:t>(</w:t>
+      </w:r>
+      <w:proofErr w:type="spellStart"/>
+      <w:r>
+        <w:t>fft</w:t>
+      </w:r>
+      <w:proofErr w:type="spellEnd"/>
+      <w:r>
+        <w:t>(carrier_signal_1)))</w:t>
+      </w:r>
+      <w:proofErr w:type="gramStart"/>
+      <w:r>
+        <w:t>);</w:t>
+      </w:r>
+      <w:proofErr w:type="gramEnd"/>
+    </w:p>
+    <w:p>
+      <w:r>
+        <w:t>phase_carrier_signal_2 = unwrap(angle(</w:t>
+      </w:r>
+      <w:proofErr w:type="spellStart"/>
+      <w:r>
+        <w:t>fftshift</w:t>
+      </w:r>
+      <w:proofErr w:type="spellEnd"/>
+      <w:r>
+        <w:t>(</w:t>
+      </w:r>
+      <w:proofErr w:type="spellStart"/>
+      <w:r>
+        <w:t>fft</w:t>
+      </w:r>
+      <w:proofErr w:type="spellEnd"/>
+      <w:r>
+        <w:t>(carrier_signal_2)))</w:t>
+      </w:r>
+      <w:proofErr w:type="gramStart"/>
+      <w:r>
+        <w:t>);</w:t>
+      </w:r>
+      <w:proofErr w:type="gramEnd"/>
+    </w:p>
+    <w:p>
+      <w:r>
+        <w:t>phase_carrier_signal_3 = unwrap(angle(</w:t>
+      </w:r>
+      <w:proofErr w:type="spellStart"/>
+      <w:r>
+        <w:t>fftshift</w:t>
+      </w:r>
+      <w:proofErr w:type="spellEnd"/>
+      <w:r>
+        <w:t>(</w:t>
+      </w:r>
+      <w:proofErr w:type="spellStart"/>
+      <w:r>
+        <w:t>fft</w:t>
+      </w:r>
+      <w:proofErr w:type="spellEnd"/>
+      <w:r>
+        <w:t>(carrier_signal_3)))</w:t>
+      </w:r>
+      <w:proofErr w:type="gramStart"/>
+      <w:r>
+        <w:t>);</w:t>
+      </w:r>
+      <w:proofErr w:type="gramEnd"/>
+    </w:p>
+    <w:p/>
+    <w:p>
+      <w:r>
+        <w:t>%% Modulation</w:t>
+      </w:r>
+    </w:p>
+    <w:p>
+      <w:r>
+        <w:t>modulatedSignal_t1 = signal_1</w:t>
+      </w:r>
+      <w:proofErr w:type="gramStart"/>
+      <w:r>
+        <w:t>' .</w:t>
+      </w:r>
+      <w:proofErr w:type="gramEnd"/>
+      <w:r>
+        <w:t>* carrier_signal_1;</w:t>
+      </w:r>
+    </w:p>
+    <w:p>
+      <w:r>
+        <w:t>modulatedSignal_t2 = signal_2</w:t>
+      </w:r>
+      <w:proofErr w:type="gramStart"/>
+      <w:r>
+        <w:t>' .</w:t>
+      </w:r>
+      <w:proofErr w:type="gramEnd"/>
+      <w:r>
+        <w:t>* carrier_signal_2;</w:t>
+      </w:r>
+    </w:p>
+    <w:p>
+      <w:r>
+        <w:t>modulatedSignal_t3 = signal_3</w:t>
+      </w:r>
+      <w:proofErr w:type="gramStart"/>
+      <w:r>
+        <w:t>' .</w:t>
+      </w:r>
+      <w:proofErr w:type="gramEnd"/>
+      <w:r>
+        <w:t>* carrier_signal_3;</w:t>
+      </w:r>
+    </w:p>
+    <w:p/>
+    <w:p>
+      <w:r>
+        <w:t xml:space="preserve">modulated_signal_f1 = </w:t>
+      </w:r>
+      <w:proofErr w:type="spellStart"/>
+      <w:r>
+        <w:t>fftshift</w:t>
+      </w:r>
+      <w:proofErr w:type="spellEnd"/>
+      <w:r>
+        <w:t>(</w:t>
+      </w:r>
+      <w:proofErr w:type="spellStart"/>
+      <w:r>
+        <w:t>fft</w:t>
+      </w:r>
+      <w:proofErr w:type="spellEnd"/>
+      <w:r>
+        <w:t>(modulatedSignal_t1)</w:t>
+      </w:r>
+      <w:proofErr w:type="gramStart"/>
+      <w:r>
+        <w:t>);</w:t>
+      </w:r>
+      <w:proofErr w:type="gramEnd"/>
+    </w:p>
+    <w:p>
+      <w:r>
+        <w:t xml:space="preserve">modulated_signal_f2 = </w:t>
+      </w:r>
+      <w:proofErr w:type="spellStart"/>
+      <w:r>
+        <w:t>fftshift</w:t>
+      </w:r>
+      <w:proofErr w:type="spellEnd"/>
+      <w:r>
+        <w:t>(</w:t>
+      </w:r>
+      <w:proofErr w:type="spellStart"/>
+      <w:r>
+        <w:t>fft</w:t>
+      </w:r>
+      <w:proofErr w:type="spellEnd"/>
+      <w:r>
+        <w:t>(modulatedSignal_t2)</w:t>
+      </w:r>
+      <w:proofErr w:type="gramStart"/>
+      <w:r>
+        <w:t>);</w:t>
+      </w:r>
+      <w:proofErr w:type="gramEnd"/>
+    </w:p>
+    <w:p>
+      <w:r>
+        <w:t xml:space="preserve">modulated_signal_f3 = </w:t>
+      </w:r>
+      <w:proofErr w:type="spellStart"/>
+      <w:r>
+        <w:t>fftshift</w:t>
+      </w:r>
+      <w:proofErr w:type="spellEnd"/>
+      <w:r>
+        <w:t>(</w:t>
+      </w:r>
+      <w:proofErr w:type="spellStart"/>
+      <w:r>
+        <w:t>fft</w:t>
+      </w:r>
+      <w:proofErr w:type="spellEnd"/>
+      <w:r>
+        <w:t>(modulatedSignal_t3)</w:t>
+      </w:r>
+      <w:proofErr w:type="gramStart"/>
+      <w:r>
+        <w:t>);</w:t>
+      </w:r>
+      <w:proofErr w:type="gramEnd"/>
+    </w:p>
+    <w:p/>
+    <w:p>
+      <w:r>
+        <w:t>phase_modulation_1 = unwrap(angle(modulated_signal_f1)</w:t>
+      </w:r>
+      <w:proofErr w:type="gramStart"/>
+      <w:r>
+        <w:t>);</w:t>
+      </w:r>
+      <w:proofErr w:type="gramEnd"/>
+    </w:p>
+    <w:p>
+      <w:r>
+        <w:lastRenderedPageBreak/>
+        <w:t>phase_modulation_2 = unwrap(angle(modulated_signal_f2)</w:t>
+      </w:r>
+      <w:proofErr w:type="gramStart"/>
+      <w:r>
+        <w:t>);</w:t>
+      </w:r>
+      <w:proofErr w:type="gramEnd"/>
+    </w:p>
+    <w:p>
+      <w:r>
+        <w:t>phase_modulation_3 = unwrap(angle(modulated_signal_f3)</w:t>
+      </w:r>
+      <w:proofErr w:type="gramStart"/>
+      <w:r>
+        <w:t>);</w:t>
+      </w:r>
+      <w:proofErr w:type="gramEnd"/>
+    </w:p>
+    <w:p/>
+    <w:p>
+      <w:r>
+        <w:t>%% Add modulated signals</w:t>
+      </w:r>
+    </w:p>
+    <w:p>
+      <w:proofErr w:type="spellStart"/>
+      <w:r>
+        <w:t>Modulated_Signal</w:t>
+      </w:r>
+      <w:proofErr w:type="spellEnd"/>
+      <w:r>
+        <w:t xml:space="preserve"> = modulatedSignal_t1 + modulatedSignal_t2 + modulatedSignal_</w:t>
+      </w:r>
+      <w:proofErr w:type="gramStart"/>
+      <w:r>
+        <w:t>t3;</w:t>
+      </w:r>
+      <w:proofErr w:type="gramEnd"/>
+    </w:p>
+    <w:p/>
+    <w:p>
+      <w:proofErr w:type="spellStart"/>
+      <w:r>
+        <w:t>Modulated_Signal_f</w:t>
+      </w:r>
+      <w:proofErr w:type="spellEnd"/>
+      <w:r>
+        <w:t xml:space="preserve"> = </w:t>
+      </w:r>
+      <w:proofErr w:type="spellStart"/>
+      <w:r>
+        <w:t>fftshift</w:t>
+      </w:r>
+      <w:proofErr w:type="spellEnd"/>
+      <w:r>
+        <w:t>(</w:t>
+      </w:r>
+      <w:proofErr w:type="spellStart"/>
+      <w:proofErr w:type="gramStart"/>
+      <w:r>
+        <w:t>fft</w:t>
+      </w:r>
+      <w:proofErr w:type="spellEnd"/>
+      <w:r>
+        <w:t>(</w:t>
+      </w:r>
+      <w:proofErr w:type="spellStart"/>
+      <w:proofErr w:type="gramEnd"/>
+      <w:r>
+        <w:t>Modulated_Signal</w:t>
+      </w:r>
+      <w:proofErr w:type="spellEnd"/>
+      <w:r>
+        <w:t>));</w:t>
+      </w:r>
+    </w:p>
+    <w:p>
+      <w:proofErr w:type="spellStart"/>
+      <w:r>
+        <w:t>phase_mod</w:t>
+      </w:r>
+      <w:proofErr w:type="spellEnd"/>
+      <w:r>
+        <w:t xml:space="preserve"> = unwrap(</w:t>
+      </w:r>
+      <w:proofErr w:type="gramStart"/>
+      <w:r>
+        <w:t>angle(</w:t>
+      </w:r>
+      <w:proofErr w:type="spellStart"/>
+      <w:proofErr w:type="gramEnd"/>
+      <w:r>
+        <w:t>Modulated_Signal_f</w:t>
+      </w:r>
+      <w:proofErr w:type="spellEnd"/>
+      <w:r>
+        <w:t>));</w:t>
+      </w:r>
+    </w:p>
+    <w:p/>
+    <w:p>
+      <w:proofErr w:type="spellStart"/>
+      <w:r>
+        <w:t>frequncy_BandPass</w:t>
+      </w:r>
+      <w:proofErr w:type="spellEnd"/>
+      <w:r>
+        <w:t xml:space="preserve"> = Carrier_frequencyuency_</w:t>
+      </w:r>
+      <w:proofErr w:type="gramStart"/>
+      <w:r>
+        <w:t>1;</w:t>
+      </w:r>
+      <w:proofErr w:type="gramEnd"/>
+    </w:p>
+    <w:p/>
+    <w:p>
+      <w:r>
+        <w:t>%% Synchronous Modulation for 3 signals</w:t>
+      </w:r>
+    </w:p>
+    <w:p>
+      <w:proofErr w:type="spellStart"/>
+      <w:r>
+        <w:t>FileNames</w:t>
+      </w:r>
+      <w:proofErr w:type="spellEnd"/>
+      <w:proofErr w:type="gramStart"/>
+      <w:r>
+        <w:t>=[</w:t>
+      </w:r>
+      <w:proofErr w:type="gramEnd"/>
+      <w:r>
+        <w:t>"Out_1" "Out_2" "Out_3"];</w:t>
+      </w:r>
+    </w:p>
+    <w:p>
+      <w:r>
+        <w:t>Carries</w:t>
+      </w:r>
+      <w:proofErr w:type="gramStart"/>
+      <w:r>
+        <w:t>=[</w:t>
+      </w:r>
+      <w:proofErr w:type="gramEnd"/>
+      <w:r>
+        <w:t>carrier_signal_1 ;carrier_signal_2; carrier_signal_3];</w:t>
+      </w:r>
+    </w:p>
+    <w:p>
+      <w:r>
+        <w:t xml:space="preserve">for </w:t>
+      </w:r>
+      <w:proofErr w:type="spellStart"/>
+      <w:r>
+        <w:t>i</w:t>
+      </w:r>
+      <w:proofErr w:type="spellEnd"/>
+      <w:r>
+        <w:t xml:space="preserve"> = 1:3</w:t>
+      </w:r>
+    </w:p>
+    <w:p>
+      <w:r>
+        <w:t xml:space="preserve">    LowPass=</w:t>
+      </w:r>
+      <w:proofErr w:type="gramStart"/>
+      <w:r>
+        <w:t>demodulation(</w:t>
+      </w:r>
+      <w:proofErr w:type="gramEnd"/>
+      <w:r>
+        <w:t>Modulated_Signal,frequncy_BandPass,FileNames(i), Carries(</w:t>
+      </w:r>
+      <w:proofErr w:type="spellStart"/>
+      <w:r>
+        <w:t>i</w:t>
+      </w:r>
+      <w:proofErr w:type="spellEnd"/>
+      <w:r>
+        <w:t xml:space="preserve">,:,:), </w:t>
+      </w:r>
+      <w:proofErr w:type="spellStart"/>
+      <w:r>
+        <w:t>frequency_sampling</w:t>
+      </w:r>
+      <w:proofErr w:type="spellEnd"/>
+      <w:r>
+        <w:t>);</w:t>
+      </w:r>
+    </w:p>
+    <w:p>
+      <w:r>
+        <w:t xml:space="preserve">    </w:t>
+      </w:r>
+      <w:proofErr w:type="spellStart"/>
+      <w:r>
+        <w:t>fftSignal</w:t>
+      </w:r>
+      <w:proofErr w:type="spellEnd"/>
+      <w:r>
+        <w:t xml:space="preserve"> = </w:t>
+      </w:r>
+      <w:proofErr w:type="spellStart"/>
+      <w:r>
+        <w:t>fftshift</w:t>
+      </w:r>
+      <w:proofErr w:type="spellEnd"/>
+      <w:r>
+        <w:t>(</w:t>
+      </w:r>
+      <w:proofErr w:type="spellStart"/>
+      <w:proofErr w:type="gramStart"/>
+      <w:r>
+        <w:t>fft</w:t>
+      </w:r>
+      <w:proofErr w:type="spellEnd"/>
+      <w:r>
+        <w:t>(</w:t>
+      </w:r>
+      <w:proofErr w:type="spellStart"/>
+      <w:proofErr w:type="gramEnd"/>
+      <w:r>
+        <w:t>LowPass</w:t>
+      </w:r>
+      <w:proofErr w:type="spellEnd"/>
+      <w:r>
+        <w:t>));</w:t>
+      </w:r>
+    </w:p>
+    <w:p>
+      <w:r>
+        <w:t xml:space="preserve">    N=(length(</w:t>
+      </w:r>
+      <w:proofErr w:type="spellStart"/>
+      <w:r>
+        <w:t>fftSignal</w:t>
+      </w:r>
+      <w:proofErr w:type="spellEnd"/>
+      <w:r>
+        <w:t>)/2</w:t>
+      </w:r>
+      <w:proofErr w:type="gramStart"/>
+      <w:r>
+        <w:t>);</w:t>
+      </w:r>
+      <w:proofErr w:type="gramEnd"/>
+    </w:p>
+    <w:p>
+      <w:r>
+        <w:t xml:space="preserve">    frequency = (-1*</w:t>
+      </w:r>
+      <w:proofErr w:type="gramStart"/>
+      <w:r>
+        <w:t>N:N</w:t>
+      </w:r>
+      <w:proofErr w:type="gramEnd"/>
+      <w:r>
+        <w:t>-1);</w:t>
+      </w:r>
+    </w:p>
+    <w:p>
+      <w:r>
+        <w:t xml:space="preserve">    phase=unwrap(angle(</w:t>
+      </w:r>
+      <w:proofErr w:type="spellStart"/>
+      <w:r>
+        <w:t>fftSignal</w:t>
+      </w:r>
+      <w:proofErr w:type="spellEnd"/>
+      <w:r>
+        <w:t>)</w:t>
+      </w:r>
+      <w:proofErr w:type="gramStart"/>
+      <w:r>
+        <w:t>);</w:t>
+      </w:r>
+      <w:proofErr w:type="gramEnd"/>
+    </w:p>
+    <w:p>
+      <w:r>
+        <w:t xml:space="preserve">    </w:t>
+      </w:r>
+      <w:proofErr w:type="spellStart"/>
+      <w:r>
+        <w:t>plot_</w:t>
+      </w:r>
+      <w:proofErr w:type="gramStart"/>
+      <w:r>
+        <w:t>signal</w:t>
+      </w:r>
+      <w:proofErr w:type="spellEnd"/>
+      <w:r>
+        <w:t>(</w:t>
+      </w:r>
+      <w:proofErr w:type="gramEnd"/>
+      <w:r>
+        <w:t>t, frequency.',</w:t>
+      </w:r>
+      <w:proofErr w:type="spellStart"/>
+      <w:r>
+        <w:t>phase,LowPass</w:t>
+      </w:r>
+      <w:proofErr w:type="spellEnd"/>
+      <w:r>
+        <w:t>, abs(</w:t>
+      </w:r>
+      <w:proofErr w:type="spellStart"/>
+      <w:r>
+        <w:t>fftSignal</w:t>
+      </w:r>
+      <w:proofErr w:type="spellEnd"/>
+      <w:r>
+        <w:t xml:space="preserve">),i+6, </w:t>
+      </w:r>
+      <w:proofErr w:type="spellStart"/>
+      <w:r>
+        <w:t>strcat</w:t>
+      </w:r>
+      <w:proofErr w:type="spellEnd"/>
+      <w:r>
+        <w:t>('</w:t>
+      </w:r>
+      <w:proofErr w:type="spellStart"/>
+      <w:r>
+        <w:t>Deodulated</w:t>
+      </w:r>
+      <w:proofErr w:type="spellEnd"/>
+      <w:r>
+        <w:t xml:space="preserve"> Signal ',num2str(</w:t>
+      </w:r>
+      <w:proofErr w:type="spellStart"/>
+      <w:r>
+        <w:t>i</w:t>
+      </w:r>
+      <w:proofErr w:type="spellEnd"/>
+      <w:r>
+        <w:t>,' %2d')));</w:t>
+      </w:r>
+    </w:p>
+    <w:p>
+      <w:r>
+        <w:t>end</w:t>
+      </w:r>
+    </w:p>
+    <w:p/>
+    <w:p>
+      <w:r>
+        <w:t>%%</w:t>
+      </w:r>
+    </w:p>
+    <w:p>
+      <w:r>
+        <w:t>% Phase Shift: 10</w:t>
+      </w:r>
+    </w:p>
+    <w:p>
+      <w:r>
+        <w:t xml:space="preserve">Carries_phase_10 = </w:t>
+      </w:r>
+      <w:proofErr w:type="spellStart"/>
+      <w:proofErr w:type="gramStart"/>
+      <w:r>
+        <w:t>CarriersPhase</w:t>
+      </w:r>
+      <w:proofErr w:type="spellEnd"/>
+      <w:r>
+        <w:t>(</w:t>
+      </w:r>
+      <w:proofErr w:type="gramEnd"/>
+      <w:r>
+        <w:t>Carrier_frequencyuency_1, Carrier_frequencyuency_2, 10,t);</w:t>
+      </w:r>
+    </w:p>
+    <w:p>
+      <w:r>
+        <w:t>FileNames_phases_10</w:t>
+      </w:r>
+      <w:proofErr w:type="gramStart"/>
+      <w:r>
+        <w:t>=[</w:t>
+      </w:r>
+      <w:proofErr w:type="gramEnd"/>
+      <w:r>
+        <w:t>"Out_1_phase_10" "Out_2_phase_10" "Out_3_phase_10"];</w:t>
+      </w:r>
+    </w:p>
+    <w:p>
+      <w:r>
+        <w:t xml:space="preserve">for </w:t>
+      </w:r>
+      <w:proofErr w:type="spellStart"/>
+      <w:r>
+        <w:t>i</w:t>
+      </w:r>
+      <w:proofErr w:type="spellEnd"/>
+      <w:r>
+        <w:t xml:space="preserve"> = 1:3</w:t>
+      </w:r>
+    </w:p>
+    <w:p>
+      <w:r>
+        <w:t xml:space="preserve">    </w:t>
+      </w:r>
+      <w:proofErr w:type="gramStart"/>
+      <w:r>
+        <w:t>demodulation(</w:t>
+      </w:r>
+      <w:proofErr w:type="gramEnd"/>
+      <w:r>
+        <w:t>Modulated_Signal,frequncy_BandPass,FileNames_phases_10(i), Carries_phase_10(</w:t>
+      </w:r>
+      <w:proofErr w:type="spellStart"/>
+      <w:r>
+        <w:t>i</w:t>
+      </w:r>
+      <w:proofErr w:type="spellEnd"/>
+      <w:r>
+        <w:t xml:space="preserve">,:,:), </w:t>
+      </w:r>
+      <w:proofErr w:type="spellStart"/>
+      <w:r>
+        <w:t>frequency_sampling</w:t>
+      </w:r>
+      <w:proofErr w:type="spellEnd"/>
+      <w:r>
+        <w:t>);</w:t>
+      </w:r>
+    </w:p>
+    <w:p>
+      <w:r>
+        <w:t>end</w:t>
+      </w:r>
+    </w:p>
+    <w:p/>
+    <w:p>
+      <w:r>
+        <w:t>% Phase Shift: 30</w:t>
+      </w:r>
+    </w:p>
+    <w:p>
+      <w:r>
+        <w:t xml:space="preserve">Carries_phase_30 = </w:t>
+      </w:r>
+      <w:proofErr w:type="spellStart"/>
+      <w:proofErr w:type="gramStart"/>
+      <w:r>
+        <w:t>CarriersPhase</w:t>
+      </w:r>
+      <w:proofErr w:type="spellEnd"/>
+      <w:r>
+        <w:t>(</w:t>
+      </w:r>
+      <w:proofErr w:type="gramEnd"/>
+      <w:r>
+        <w:t>Carrier_frequencyuency_1, Carrier_frequencyuency_2, 30,t);</w:t>
+      </w:r>
+    </w:p>
+    <w:p>
+      <w:r>
+        <w:lastRenderedPageBreak/>
+        <w:t>FileNames_phases_30</w:t>
+      </w:r>
+      <w:proofErr w:type="gramStart"/>
+      <w:r>
+        <w:t>=[</w:t>
+      </w:r>
+      <w:proofErr w:type="gramEnd"/>
+      <w:r>
+        <w:t>"Out_1_phase_30" "Out_2_phase_30" "Out_3_phase_30"];</w:t>
+      </w:r>
+    </w:p>
+    <w:p>
+      <w:r>
+        <w:t xml:space="preserve">for </w:t>
+      </w:r>
+      <w:proofErr w:type="spellStart"/>
+      <w:r>
+        <w:t>i</w:t>
+      </w:r>
+      <w:proofErr w:type="spellEnd"/>
+      <w:r>
+        <w:t xml:space="preserve"> = 1:3</w:t>
+      </w:r>
+    </w:p>
+    <w:p>
+      <w:r>
+        <w:t xml:space="preserve">    </w:t>
+      </w:r>
+      <w:proofErr w:type="gramStart"/>
+      <w:r>
+        <w:t>demodulation(</w:t>
+      </w:r>
+      <w:proofErr w:type="gramEnd"/>
+      <w:r>
+        <w:t>Modulated_Signal,frequncy_BandPass,FileNames_phases_30(i), Carries_phase_30(</w:t>
+      </w:r>
+      <w:proofErr w:type="spellStart"/>
+      <w:r>
+        <w:t>i</w:t>
+      </w:r>
+      <w:proofErr w:type="spellEnd"/>
+      <w:r>
+        <w:t xml:space="preserve">,:,:), </w:t>
+      </w:r>
+      <w:proofErr w:type="spellStart"/>
+      <w:r>
+        <w:t>frequency_sampling</w:t>
+      </w:r>
+      <w:proofErr w:type="spellEnd"/>
+      <w:r>
+        <w:t>);</w:t>
+      </w:r>
+    </w:p>
+    <w:p>
+      <w:r>
+        <w:t>end</w:t>
+      </w:r>
+    </w:p>
+    <w:p/>
+    <w:p>
+      <w:r>
+        <w:t>% Phase Shift: 90</w:t>
+      </w:r>
+    </w:p>
+    <w:p>
+      <w:r>
+        <w:t xml:space="preserve">Carries_phase_90 = </w:t>
+      </w:r>
+      <w:proofErr w:type="spellStart"/>
+      <w:proofErr w:type="gramStart"/>
+      <w:r>
+        <w:t>CarriersPhase</w:t>
+      </w:r>
+      <w:proofErr w:type="spellEnd"/>
+      <w:r>
+        <w:t>(</w:t>
+      </w:r>
+      <w:proofErr w:type="gramEnd"/>
+      <w:r>
+        <w:t>Carrier_frequencyuency_1, Carrier_frequencyuency_2, 90,t);</w:t>
+      </w:r>
+    </w:p>
+    <w:p>
+      <w:r>
+        <w:t>FileNames_phases_90</w:t>
+      </w:r>
+      <w:proofErr w:type="gramStart"/>
+      <w:r>
+        <w:t>=[</w:t>
+      </w:r>
+      <w:proofErr w:type="gramEnd"/>
+      <w:r>
+        <w:t>"Out_1_phase_90" "Out_2_phase_90" "Out_3_phase_90"];</w:t>
+      </w:r>
+    </w:p>
+    <w:p>
+      <w:r>
+        <w:t xml:space="preserve">for </w:t>
+      </w:r>
+      <w:proofErr w:type="spellStart"/>
+      <w:r>
+        <w:t>i</w:t>
+      </w:r>
+      <w:proofErr w:type="spellEnd"/>
+      <w:r>
+        <w:t xml:space="preserve"> = 1:3</w:t>
+      </w:r>
+    </w:p>
+    <w:p>
+      <w:r>
+        <w:t xml:space="preserve">    </w:t>
+      </w:r>
+      <w:proofErr w:type="gramStart"/>
+      <w:r>
+        <w:t>demodulation(</w:t>
+      </w:r>
+      <w:proofErr w:type="gramEnd"/>
+      <w:r>
+        <w:t>Modulated_Signal,frequncy_BandPass,FileNames_phases_90(i), Carries_phase_90(</w:t>
+      </w:r>
+      <w:proofErr w:type="spellStart"/>
+      <w:r>
+        <w:t>i</w:t>
+      </w:r>
+      <w:proofErr w:type="spellEnd"/>
+      <w:r>
+        <w:t xml:space="preserve">,:,:), </w:t>
+      </w:r>
+      <w:proofErr w:type="spellStart"/>
+      <w:r>
+        <w:t>frequency_sampling</w:t>
+      </w:r>
+      <w:proofErr w:type="spellEnd"/>
+      <w:r>
+        <w:t>);</w:t>
+      </w:r>
+    </w:p>
+    <w:p>
+      <w:r>
+        <w:t>end</w:t>
+      </w:r>
+    </w:p>
+    <w:p/>
+    <w:p>
+      <w:r>
+        <w:t>%%</w:t>
+      </w:r>
+    </w:p>
+    <w:p>
+      <w:r>
+        <w:t xml:space="preserve">% </w:t>
+      </w:r>
+      <w:proofErr w:type="gramStart"/>
+      <w:r>
+        <w:t>local</w:t>
+      </w:r>
+      <w:proofErr w:type="gramEnd"/>
+      <w:r>
+        <w:t xml:space="preserve"> carrier </w:t>
+      </w:r>
+      <w:proofErr w:type="spellStart"/>
+      <w:r>
+        <w:t>frequencyuency</w:t>
+      </w:r>
+      <w:proofErr w:type="spellEnd"/>
+      <w:r>
+        <w:t xml:space="preserve"> different than Fc by 2 Hz in Demodulation</w:t>
+      </w:r>
+    </w:p>
+    <w:p>
+      <w:r>
+        <w:t xml:space="preserve">Carries_shift_2 = </w:t>
+      </w:r>
+      <w:proofErr w:type="spellStart"/>
+      <w:proofErr w:type="gramStart"/>
+      <w:r>
+        <w:t>CarriersDifferentFc</w:t>
+      </w:r>
+      <w:proofErr w:type="spellEnd"/>
+      <w:r>
+        <w:t>(</w:t>
+      </w:r>
+      <w:proofErr w:type="gramEnd"/>
+      <w:r>
+        <w:t>Carrier_frequencyuency_1, Carrier_frequencyuency_2, 2,t);</w:t>
+      </w:r>
+    </w:p>
+    <w:p>
+      <w:r>
+        <w:t>FileNames_shift_2</w:t>
+      </w:r>
+      <w:proofErr w:type="gramStart"/>
+      <w:r>
+        <w:t>=[</w:t>
+      </w:r>
+      <w:proofErr w:type="gramEnd"/>
+      <w:r>
+        <w:t>"Out_1_shift_2" "Out_2_shift_2" "Out_3_shift_2"];</w:t>
+      </w:r>
+    </w:p>
+    <w:p>
+      <w:r>
+        <w:t xml:space="preserve">for </w:t>
+      </w:r>
+      <w:proofErr w:type="spellStart"/>
+      <w:r>
+        <w:t>i</w:t>
+      </w:r>
+      <w:proofErr w:type="spellEnd"/>
+      <w:r>
+        <w:t xml:space="preserve"> = 1:3</w:t>
+      </w:r>
+    </w:p>
+    <w:p>
+      <w:r>
+        <w:t xml:space="preserve">    </w:t>
+      </w:r>
+      <w:proofErr w:type="gramStart"/>
+      <w:r>
+        <w:t>demodulation(</w:t>
+      </w:r>
+      <w:proofErr w:type="gramEnd"/>
+      <w:r>
+        <w:t>Modulated_Signal,frequncy_BandPass,FileNames_shift_2(i), Carries_shift_2(</w:t>
+      </w:r>
+      <w:proofErr w:type="spellStart"/>
+      <w:r>
+        <w:t>i</w:t>
+      </w:r>
+      <w:proofErr w:type="spellEnd"/>
+      <w:r>
+        <w:t xml:space="preserve">,:,:), </w:t>
+      </w:r>
+      <w:proofErr w:type="spellStart"/>
+      <w:r>
+        <w:t>frequency_sampling</w:t>
+      </w:r>
+      <w:proofErr w:type="spellEnd"/>
+      <w:r>
+        <w:t>);</w:t>
+      </w:r>
+    </w:p>
+    <w:p>
+      <w:r>
+        <w:t>end</w:t>
+      </w:r>
+    </w:p>
+    <w:p/>
+    <w:p>
+      <w:proofErr w:type="gramStart"/>
+      <w:r>
+        <w:t>%  local</w:t>
+      </w:r>
+      <w:proofErr w:type="gramEnd"/>
+      <w:r>
+        <w:t xml:space="preserve"> carrier </w:t>
+      </w:r>
+      <w:proofErr w:type="spellStart"/>
+      <w:r>
+        <w:t>frequencyuency</w:t>
+      </w:r>
+      <w:proofErr w:type="spellEnd"/>
+      <w:r>
+        <w:t xml:space="preserve"> different than Fc by 10 Hz in Demodulation</w:t>
+      </w:r>
+    </w:p>
+    <w:p/>
+    <w:p>
+      <w:r>
+        <w:t xml:space="preserve">Carries_shift_10 = </w:t>
+      </w:r>
+      <w:proofErr w:type="spellStart"/>
+      <w:proofErr w:type="gramStart"/>
+      <w:r>
+        <w:t>CarriersDifferentFc</w:t>
+      </w:r>
+      <w:proofErr w:type="spellEnd"/>
+      <w:r>
+        <w:t>(</w:t>
+      </w:r>
+      <w:proofErr w:type="gramEnd"/>
+      <w:r>
+        <w:t>Carrier_frequencyuency_1, Carrier_frequencyuency_2, 10,t);</w:t>
+      </w:r>
+    </w:p>
+    <w:p>
+      <w:r>
+        <w:t>FileNames_shift_10</w:t>
+      </w:r>
+      <w:proofErr w:type="gramStart"/>
+      <w:r>
+        <w:t>=[</w:t>
+      </w:r>
+      <w:proofErr w:type="gramEnd"/>
+      <w:r>
+        <w:t>"Out_2_shift_10" "Out_2_shift_10" "Out_3_shift_10"];</w:t>
+      </w:r>
+    </w:p>
+    <w:p>
+      <w:r>
+        <w:t xml:space="preserve">for </w:t>
+      </w:r>
+      <w:proofErr w:type="spellStart"/>
+      <w:r>
+        <w:t>i</w:t>
+      </w:r>
+      <w:proofErr w:type="spellEnd"/>
+      <w:r>
+        <w:t xml:space="preserve"> = 1:3</w:t>
+      </w:r>
+    </w:p>
+    <w:p>
+      <w:r>
+        <w:t xml:space="preserve">    </w:t>
+      </w:r>
+      <w:proofErr w:type="gramStart"/>
+      <w:r>
+        <w:t>demodulation(</w:t>
+      </w:r>
+      <w:proofErr w:type="gramEnd"/>
+      <w:r>
+        <w:t>Modulated_Signal,frequncy_BandPass,FileNames_shift_10(i), Carries_shift_10(</w:t>
+      </w:r>
+      <w:proofErr w:type="spellStart"/>
+      <w:r>
+        <w:t>i</w:t>
+      </w:r>
+      <w:proofErr w:type="spellEnd"/>
+      <w:r>
+        <w:t xml:space="preserve">,:,:), </w:t>
+      </w:r>
+      <w:proofErr w:type="spellStart"/>
+      <w:r>
+        <w:t>frequency_sampling</w:t>
+      </w:r>
+      <w:proofErr w:type="spellEnd"/>
+      <w:r>
+        <w:t>);</w:t>
+      </w:r>
+    </w:p>
+    <w:p>
+      <w:r>
+        <w:t>end</w:t>
+      </w:r>
+    </w:p>
+    <w:p/>
+    <w:p>
+      <w:r>
+        <w:t xml:space="preserve">% </w:t>
+      </w:r>
+      <w:proofErr w:type="spellStart"/>
+      <w:proofErr w:type="gramStart"/>
+      <w:r>
+        <w:t>Ploting</w:t>
+      </w:r>
+      <w:proofErr w:type="spellEnd"/>
+      <w:r>
+        <w:t xml:space="preserve">  Signals</w:t>
+      </w:r>
+      <w:proofErr w:type="gramEnd"/>
+    </w:p>
+    <w:p>
+      <w:proofErr w:type="spellStart"/>
+      <w:r>
+        <w:t>plot_</w:t>
+      </w:r>
+      <w:proofErr w:type="gramStart"/>
+      <w:r>
+        <w:t>signal</w:t>
+      </w:r>
+      <w:proofErr w:type="spellEnd"/>
+      <w:r>
+        <w:t>(</w:t>
+      </w:r>
+      <w:proofErr w:type="gramEnd"/>
+      <w:r>
+        <w:t>t, frequency.', phase_signal_1,signal_1, abs(signal_1_fft),1, 'Signal 1');</w:t>
+      </w:r>
+    </w:p>
+    <w:p>
+      <w:proofErr w:type="spellStart"/>
+      <w:r>
+        <w:t>plot_</w:t>
+      </w:r>
+      <w:proofErr w:type="gramStart"/>
+      <w:r>
+        <w:t>signal</w:t>
+      </w:r>
+      <w:proofErr w:type="spellEnd"/>
+      <w:r>
+        <w:t>(</w:t>
+      </w:r>
+      <w:proofErr w:type="gramEnd"/>
+      <w:r>
+        <w:t>t, frequency.', phase_signal_2,signal_2, abs(signal_2_fft),2, 'Signal 2');</w:t>
+      </w:r>
+    </w:p>
+    <w:p>
+      <w:proofErr w:type="spellStart"/>
+      <w:r>
+        <w:lastRenderedPageBreak/>
+        <w:t>plot_</w:t>
+      </w:r>
+      <w:proofErr w:type="gramStart"/>
+      <w:r>
+        <w:t>signal</w:t>
+      </w:r>
+      <w:proofErr w:type="spellEnd"/>
+      <w:r>
+        <w:t>(</w:t>
+      </w:r>
+      <w:proofErr w:type="gramEnd"/>
+      <w:r>
+        <w:t>t, frequency.', phase_signal_3,signal_3, abs(signal_3_fft),3, 'Signal 3');</w:t>
+      </w:r>
+    </w:p>
+    <w:p/>
+    <w:p>
+      <w:r>
+        <w:t xml:space="preserve">% </w:t>
+      </w:r>
+      <w:proofErr w:type="spellStart"/>
+      <w:r>
+        <w:t>Ploting</w:t>
+      </w:r>
+      <w:proofErr w:type="spellEnd"/>
+      <w:r>
+        <w:t xml:space="preserve"> Modulated Signals</w:t>
+      </w:r>
+    </w:p>
+    <w:p>
+      <w:proofErr w:type="spellStart"/>
+      <w:r>
+        <w:t>plot_</w:t>
+      </w:r>
+      <w:proofErr w:type="gramStart"/>
+      <w:r>
+        <w:t>signal</w:t>
+      </w:r>
+      <w:proofErr w:type="spellEnd"/>
+      <w:r>
+        <w:t>(</w:t>
+      </w:r>
+      <w:proofErr w:type="gramEnd"/>
+      <w:r>
+        <w:t>t, frequency.',phase_modulation_1,modulatedSignal_t1, abs(modulated_signal_f1),4, 'Modulated Signal 1');</w:t>
+      </w:r>
+    </w:p>
+    <w:p>
+      <w:proofErr w:type="spellStart"/>
+      <w:r>
+        <w:t>plot_</w:t>
+      </w:r>
+      <w:proofErr w:type="gramStart"/>
+      <w:r>
+        <w:t>signal</w:t>
+      </w:r>
+      <w:proofErr w:type="spellEnd"/>
+      <w:r>
+        <w:t>(</w:t>
+      </w:r>
+      <w:proofErr w:type="gramEnd"/>
+      <w:r>
+        <w:t>t, frequency.', phase_modulation_2,modulatedSignal_t2, abs(modulated_signal_f2),5, 'Modulated Signal 2');</w:t>
+      </w:r>
+    </w:p>
+    <w:p>
+      <w:proofErr w:type="spellStart"/>
+      <w:r>
+        <w:t>plot_</w:t>
+      </w:r>
+      <w:proofErr w:type="gramStart"/>
+      <w:r>
+        <w:t>signal</w:t>
+      </w:r>
+      <w:proofErr w:type="spellEnd"/>
+      <w:r>
+        <w:t>(</w:t>
+      </w:r>
+      <w:proofErr w:type="gramEnd"/>
+      <w:r>
+        <w:t>t, frequency.', phase_modulation_3,modulatedSignal_t3, abs(modulated_signal_f3),6, 'Modulated Signal 3');</w:t>
+      </w:r>
+    </w:p>
+    <w:p/>
+    <w:p>
+      <w:r>
+        <w:t xml:space="preserve">function </w:t>
+      </w:r>
+      <w:proofErr w:type="spellStart"/>
+      <w:r>
+        <w:t>plot_</w:t>
+      </w:r>
+      <w:proofErr w:type="gramStart"/>
+      <w:r>
+        <w:t>signal</w:t>
+      </w:r>
+      <w:proofErr w:type="spellEnd"/>
+      <w:r>
+        <w:t>(</w:t>
+      </w:r>
+      <w:proofErr w:type="spellStart"/>
+      <w:proofErr w:type="gramEnd"/>
+      <w:r>
+        <w:t>length_t</w:t>
+      </w:r>
+      <w:proofErr w:type="spellEnd"/>
+      <w:r>
+        <w:t xml:space="preserve">, </w:t>
+      </w:r>
+      <w:proofErr w:type="spellStart"/>
+      <w:r>
+        <w:t>f,angle</w:t>
+      </w:r>
+      <w:proofErr w:type="spellEnd"/>
+      <w:r>
+        <w:t xml:space="preserve">, time, </w:t>
+      </w:r>
+      <w:proofErr w:type="spellStart"/>
+      <w:r>
+        <w:t>freq,counter</w:t>
+      </w:r>
+      <w:proofErr w:type="spellEnd"/>
+      <w:r>
+        <w:t>, Time)</w:t>
+      </w:r>
+    </w:p>
+    <w:p>
+      <w:r>
+        <w:t xml:space="preserve">    figure(counter)</w:t>
+      </w:r>
+    </w:p>
+    <w:p>
+      <w:r>
+        <w:t xml:space="preserve">    </w:t>
+      </w:r>
+      <w:proofErr w:type="gramStart"/>
+      <w:r>
+        <w:t>subplot(</w:t>
+      </w:r>
+      <w:proofErr w:type="gramEnd"/>
+      <w:r>
+        <w:t>3, 1, 1)</w:t>
+      </w:r>
+    </w:p>
+    <w:p>
+      <w:r>
+        <w:t xml:space="preserve">    </w:t>
+      </w:r>
+      <w:proofErr w:type="gramStart"/>
+      <w:r>
+        <w:t>plot(</w:t>
+      </w:r>
+      <w:proofErr w:type="spellStart"/>
+      <w:proofErr w:type="gramEnd"/>
+      <w:r>
+        <w:t>length_t</w:t>
+      </w:r>
+      <w:proofErr w:type="spellEnd"/>
+      <w:r>
+        <w:t>, time)</w:t>
+      </w:r>
+    </w:p>
+    <w:p>
+      <w:r>
+        <w:t xml:space="preserve">    </w:t>
+      </w:r>
+      <w:proofErr w:type="spellStart"/>
+      <w:r>
+        <w:t>xlabel</w:t>
+      </w:r>
+      <w:proofErr w:type="spellEnd"/>
+      <w:r>
+        <w:t>('time')</w:t>
+      </w:r>
+    </w:p>
+    <w:p>
+      <w:r>
+        <w:t xml:space="preserve">    %</w:t>
+      </w:r>
+      <w:proofErr w:type="gramStart"/>
+      <w:r>
+        <w:t>title</w:t>
+      </w:r>
+      <w:proofErr w:type="gramEnd"/>
+      <w:r>
+        <w:t xml:space="preserve"> of time Domain</w:t>
+      </w:r>
+    </w:p>
+    <w:p>
+      <w:r>
+        <w:t xml:space="preserve">    </w:t>
+      </w:r>
+      <w:proofErr w:type="gramStart"/>
+      <w:r>
+        <w:t>title(</w:t>
+      </w:r>
+      <w:proofErr w:type="spellStart"/>
+      <w:proofErr w:type="gramEnd"/>
+      <w:r>
+        <w:t>strcat</w:t>
+      </w:r>
+      <w:proofErr w:type="spellEnd"/>
+      <w:r>
+        <w:t xml:space="preserve">(Time, ' signal in time </w:t>
+      </w:r>
+      <w:proofErr w:type="spellStart"/>
+      <w:r>
+        <w:t>Domin</w:t>
+      </w:r>
+      <w:proofErr w:type="spellEnd"/>
+      <w:r>
+        <w:t>'))</w:t>
+      </w:r>
+    </w:p>
+    <w:p>
+      <w:r>
+        <w:t xml:space="preserve">    </w:t>
+      </w:r>
+      <w:proofErr w:type="gramStart"/>
+      <w:r>
+        <w:t>subplot(</w:t>
+      </w:r>
+      <w:proofErr w:type="gramEnd"/>
+      <w:r>
+        <w:t>3, 1, 2)</w:t>
+      </w:r>
+    </w:p>
+    <w:p>
+      <w:r>
+        <w:t xml:space="preserve">    </w:t>
+      </w:r>
+      <w:proofErr w:type="gramStart"/>
+      <w:r>
+        <w:t>plot(</w:t>
+      </w:r>
+      <w:proofErr w:type="gramEnd"/>
+      <w:r>
+        <w:t xml:space="preserve">f, </w:t>
+      </w:r>
+      <w:proofErr w:type="spellStart"/>
+      <w:r>
+        <w:t>freq</w:t>
+      </w:r>
+      <w:proofErr w:type="spellEnd"/>
+      <w:r>
+        <w:t>)</w:t>
+      </w:r>
+    </w:p>
+    <w:p>
+      <w:r>
+        <w:t xml:space="preserve">    </w:t>
+      </w:r>
+      <w:proofErr w:type="spellStart"/>
+      <w:r>
+        <w:t>xlabel</w:t>
+      </w:r>
+      <w:proofErr w:type="spellEnd"/>
+      <w:r>
+        <w:t>('f')</w:t>
+      </w:r>
+    </w:p>
+    <w:p>
+      <w:r>
+        <w:t xml:space="preserve">    %</w:t>
+      </w:r>
+      <w:proofErr w:type="gramStart"/>
+      <w:r>
+        <w:t>title</w:t>
+      </w:r>
+      <w:proofErr w:type="gramEnd"/>
+      <w:r>
+        <w:t xml:space="preserve"> of frequency Domain</w:t>
+      </w:r>
+    </w:p>
+    <w:p>
+      <w:r>
+        <w:t xml:space="preserve">    </w:t>
+      </w:r>
+      <w:proofErr w:type="gramStart"/>
+      <w:r>
+        <w:t>title(</w:t>
+      </w:r>
+      <w:proofErr w:type="spellStart"/>
+      <w:proofErr w:type="gramEnd"/>
+      <w:r>
+        <w:t>strcat</w:t>
+      </w:r>
+      <w:proofErr w:type="spellEnd"/>
+      <w:r>
+        <w:t>(Time, ' Signal in frequency Domain'))</w:t>
+      </w:r>
+    </w:p>
+    <w:p>
+      <w:r>
+        <w:t xml:space="preserve">    </w:t>
+      </w:r>
+      <w:proofErr w:type="gramStart"/>
+      <w:r>
+        <w:t>subplot(</w:t>
+      </w:r>
+      <w:proofErr w:type="gramEnd"/>
+      <w:r>
+        <w:t>3, 1, 3)</w:t>
+      </w:r>
+    </w:p>
+    <w:p>
+      <w:r>
+        <w:t xml:space="preserve">    </w:t>
+      </w:r>
+      <w:proofErr w:type="gramStart"/>
+      <w:r>
+        <w:t>plot(</w:t>
+      </w:r>
+      <w:proofErr w:type="gramEnd"/>
+      <w:r>
+        <w:t>f, angle)</w:t>
+      </w:r>
+    </w:p>
+    <w:p>
+      <w:r>
+        <w:t xml:space="preserve">    </w:t>
+      </w:r>
+      <w:proofErr w:type="spellStart"/>
+      <w:r>
+        <w:t>ylabel</w:t>
+      </w:r>
+      <w:proofErr w:type="spellEnd"/>
+      <w:r>
+        <w:t>('phase')</w:t>
+      </w:r>
+    </w:p>
+    <w:p>
+      <w:r>
+        <w:t xml:space="preserve">    </w:t>
+      </w:r>
+      <w:proofErr w:type="spellStart"/>
+      <w:r>
+        <w:t>xlabel</w:t>
+      </w:r>
+      <w:proofErr w:type="spellEnd"/>
+      <w:r>
+        <w:t>('f')</w:t>
+      </w:r>
+    </w:p>
+    <w:p>
+      <w:r>
+        <w:t xml:space="preserve">    %</w:t>
+      </w:r>
+      <w:proofErr w:type="gramStart"/>
+      <w:r>
+        <w:t>title</w:t>
+      </w:r>
+      <w:proofErr w:type="gramEnd"/>
+      <w:r>
+        <w:t xml:space="preserve"> of phase</w:t>
+      </w:r>
+    </w:p>
+    <w:p>
+      <w:r>
+        <w:t xml:space="preserve">    </w:t>
+      </w:r>
+      <w:proofErr w:type="gramStart"/>
+      <w:r>
+        <w:t>title(</w:t>
+      </w:r>
+      <w:proofErr w:type="spellStart"/>
+      <w:proofErr w:type="gramEnd"/>
+      <w:r>
+        <w:t>strcat</w:t>
+      </w:r>
+      <w:proofErr w:type="spellEnd"/>
+      <w:r>
+        <w:t>(Time, ' Phase'))</w:t>
+      </w:r>
+    </w:p>
+    <w:p>
+      <w:r>
+        <w:t>end</w:t>
+      </w:r>
+    </w:p>
+    <w:p/>
+    <w:p>
+      <w:r>
+        <w:t xml:space="preserve">function </w:t>
+      </w:r>
+      <w:proofErr w:type="spellStart"/>
+      <w:r>
+        <w:t>lpf</w:t>
+      </w:r>
+      <w:proofErr w:type="spellEnd"/>
+      <w:r>
+        <w:t>=</w:t>
+      </w:r>
+      <w:proofErr w:type="gramStart"/>
+      <w:r>
+        <w:t>demodulation(</w:t>
+      </w:r>
+      <w:proofErr w:type="spellStart"/>
+      <w:proofErr w:type="gramEnd"/>
+      <w:r>
+        <w:t>signal_modulation</w:t>
+      </w:r>
+      <w:proofErr w:type="spellEnd"/>
+      <w:r>
+        <w:t xml:space="preserve">, </w:t>
+      </w:r>
+      <w:proofErr w:type="spellStart"/>
+      <w:r>
+        <w:t>frequncy_BandPass</w:t>
+      </w:r>
+      <w:proofErr w:type="spellEnd"/>
+      <w:r>
+        <w:t xml:space="preserve">, </w:t>
+      </w:r>
+      <w:proofErr w:type="spellStart"/>
+      <w:r>
+        <w:t>out_name</w:t>
+      </w:r>
+      <w:proofErr w:type="spellEnd"/>
+      <w:r>
+        <w:t xml:space="preserve">, </w:t>
+      </w:r>
+      <w:proofErr w:type="spellStart"/>
+      <w:r>
+        <w:t>carrier_signal</w:t>
+      </w:r>
+      <w:proofErr w:type="spellEnd"/>
+      <w:r>
+        <w:t xml:space="preserve">, </w:t>
+      </w:r>
+      <w:proofErr w:type="spellStart"/>
+      <w:r>
+        <w:t>frequency_signal_sampling</w:t>
+      </w:r>
+      <w:proofErr w:type="spellEnd"/>
+      <w:r>
+        <w:t>)</w:t>
+      </w:r>
+    </w:p>
+    <w:p>
+      <w:r>
+        <w:t xml:space="preserve">    </w:t>
+      </w:r>
+      <w:proofErr w:type="spellStart"/>
+      <w:r>
+        <w:t>demodulationdSignal</w:t>
+      </w:r>
+      <w:proofErr w:type="spellEnd"/>
+      <w:r>
+        <w:t xml:space="preserve"> = 2 * (</w:t>
+      </w:r>
+      <w:proofErr w:type="spellStart"/>
+      <w:r>
+        <w:t>signal_</w:t>
+      </w:r>
+      <w:proofErr w:type="gramStart"/>
+      <w:r>
+        <w:t>modulation</w:t>
+      </w:r>
+      <w:proofErr w:type="spellEnd"/>
+      <w:r>
+        <w:t xml:space="preserve"> .</w:t>
+      </w:r>
+      <w:proofErr w:type="gramEnd"/>
+      <w:r>
+        <w:t xml:space="preserve">* </w:t>
+      </w:r>
+      <w:proofErr w:type="spellStart"/>
+      <w:r>
+        <w:t>carrier_signal</w:t>
+      </w:r>
+      <w:proofErr w:type="spellEnd"/>
+      <w:r>
+        <w:t>);</w:t>
+      </w:r>
+    </w:p>
+    <w:p>
+      <w:r>
+        <w:t xml:space="preserve">    </w:t>
+      </w:r>
+      <w:proofErr w:type="spellStart"/>
+      <w:r>
+        <w:t>lpf</w:t>
+      </w:r>
+      <w:proofErr w:type="spellEnd"/>
+      <w:r>
+        <w:t xml:space="preserve"> = </w:t>
+      </w:r>
+      <w:proofErr w:type="gramStart"/>
+      <w:r>
+        <w:t>lowpass(</w:t>
+      </w:r>
+      <w:proofErr w:type="spellStart"/>
+      <w:proofErr w:type="gramEnd"/>
+      <w:r>
+        <w:t>demodulationdSignal</w:t>
+      </w:r>
+      <w:proofErr w:type="spellEnd"/>
+      <w:r>
+        <w:t xml:space="preserve">, </w:t>
+      </w:r>
+      <w:proofErr w:type="spellStart"/>
+      <w:r>
+        <w:t>frequncy_BandPass</w:t>
+      </w:r>
+      <w:proofErr w:type="spellEnd"/>
+      <w:r>
+        <w:t xml:space="preserve">, </w:t>
+      </w:r>
+      <w:proofErr w:type="spellStart"/>
+      <w:r>
+        <w:t>frequency_signal_sampling</w:t>
+      </w:r>
+      <w:proofErr w:type="spellEnd"/>
+      <w:r>
+        <w:t>);</w:t>
+      </w:r>
+    </w:p>
+    <w:p>
+      <w:r>
+        <w:t xml:space="preserve">    </w:t>
+      </w:r>
+      <w:proofErr w:type="spellStart"/>
+      <w:proofErr w:type="gramStart"/>
+      <w:r>
+        <w:t>audiowrite</w:t>
+      </w:r>
+      <w:proofErr w:type="spellEnd"/>
+      <w:r>
+        <w:t>(</w:t>
+      </w:r>
+      <w:proofErr w:type="spellStart"/>
+      <w:proofErr w:type="gramEnd"/>
+      <w:r>
+        <w:t>strcat</w:t>
+      </w:r>
+      <w:proofErr w:type="spellEnd"/>
+      <w:r>
+        <w:t>("</w:t>
+      </w:r>
+      <w:proofErr w:type="spellStart"/>
+      <w:r>
+        <w:t>Output_signals</w:t>
+      </w:r>
+      <w:proofErr w:type="spellEnd"/>
+      <w:r>
+        <w:t xml:space="preserve">/", </w:t>
+      </w:r>
+      <w:proofErr w:type="spellStart"/>
+      <w:r>
+        <w:t>out_name</w:t>
+      </w:r>
+      <w:proofErr w:type="spellEnd"/>
+      <w:r>
+        <w:t xml:space="preserve">, '.wav'), </w:t>
+      </w:r>
+      <w:proofErr w:type="spellStart"/>
+      <w:r>
+        <w:t>lpf</w:t>
+      </w:r>
+      <w:proofErr w:type="spellEnd"/>
+      <w:r>
+        <w:t xml:space="preserve">, </w:t>
+      </w:r>
+      <w:proofErr w:type="spellStart"/>
+      <w:r>
+        <w:t>frequency_signal_sampling</w:t>
+      </w:r>
+      <w:proofErr w:type="spellEnd"/>
+      <w:r>
+        <w:t>);</w:t>
+      </w:r>
+    </w:p>
+    <w:p>
+      <w:r>
+        <w:lastRenderedPageBreak/>
+        <w:t>end</w:t>
+      </w:r>
+    </w:p>
+    <w:p/>
+    <w:p>
+      <w:r>
+        <w:t xml:space="preserve">function </w:t>
+      </w:r>
+      <w:proofErr w:type="spellStart"/>
+      <w:r>
+        <w:t>Array_of_carries</w:t>
+      </w:r>
+      <w:proofErr w:type="spellEnd"/>
+      <w:r>
+        <w:t xml:space="preserve"> = </w:t>
+      </w:r>
+      <w:proofErr w:type="spellStart"/>
+      <w:proofErr w:type="gramStart"/>
+      <w:r>
+        <w:t>CarriersPhase</w:t>
+      </w:r>
+      <w:proofErr w:type="spellEnd"/>
+      <w:r>
+        <w:t>(</w:t>
+      </w:r>
+      <w:proofErr w:type="gramEnd"/>
+      <w:r>
+        <w:t xml:space="preserve">Carrier_frequencyuency_1, Carrier_frequencyuency_2, </w:t>
+      </w:r>
+      <w:proofErr w:type="spellStart"/>
+      <w:r>
+        <w:t>deg,time</w:t>
+      </w:r>
+      <w:proofErr w:type="spellEnd"/>
+      <w:r>
+        <w:t>)</w:t>
+      </w:r>
+    </w:p>
+    <w:p/>
+    <w:p>
+      <w:r>
+        <w:t xml:space="preserve">     carry_1 = </w:t>
+      </w:r>
+      <w:proofErr w:type="gramStart"/>
+      <w:r>
+        <w:t>cos(</w:t>
+      </w:r>
+      <w:proofErr w:type="gramEnd"/>
+      <w:r>
+        <w:t>(2*pi * Carrier_frequencyuency_1 * time) + ((deg * pi) / 180));</w:t>
+      </w:r>
+    </w:p>
+    <w:p>
+      <w:r>
+        <w:t xml:space="preserve">     carry_2 = </w:t>
+      </w:r>
+      <w:proofErr w:type="gramStart"/>
+      <w:r>
+        <w:t>cos(</w:t>
+      </w:r>
+      <w:proofErr w:type="gramEnd"/>
+      <w:r>
+        <w:t>(2*pi * Carrier_frequencyuency_2 * time) + ((deg * pi) / 180));</w:t>
+      </w:r>
+    </w:p>
+    <w:p>
+      <w:r>
+        <w:t xml:space="preserve">     carry_3 = </w:t>
+      </w:r>
+      <w:proofErr w:type="gramStart"/>
+      <w:r>
+        <w:t>sin(</w:t>
+      </w:r>
+      <w:proofErr w:type="gramEnd"/>
+      <w:r>
+        <w:t>(2*pi * Carrier_frequencyuency_2 * time) + ((deg * pi) / 180));</w:t>
+      </w:r>
+    </w:p>
+    <w:p>
+      <w:r>
+        <w:t xml:space="preserve">     </w:t>
+      </w:r>
+      <w:proofErr w:type="spellStart"/>
+      <w:r>
+        <w:t>Array_of_carries</w:t>
+      </w:r>
+      <w:proofErr w:type="spellEnd"/>
+      <w:proofErr w:type="gramStart"/>
+      <w:r>
+        <w:t>=[</w:t>
+      </w:r>
+      <w:proofErr w:type="gramEnd"/>
+      <w:r>
+        <w:t>carry_1; carry_2; carry_3];</w:t>
+      </w:r>
+    </w:p>
+    <w:p>
+      <w:r>
+        <w:t>end</w:t>
+      </w:r>
+    </w:p>
+    <w:p>
+      <w:r>
+        <w:t xml:space="preserve">function </w:t>
+      </w:r>
+      <w:proofErr w:type="spellStart"/>
+      <w:r>
+        <w:t>Array_of_</w:t>
+      </w:r>
+      <w:proofErr w:type="gramStart"/>
+      <w:r>
+        <w:t>carries</w:t>
+      </w:r>
+      <w:proofErr w:type="spellEnd"/>
+      <w:r>
+        <w:t xml:space="preserve">  =</w:t>
+      </w:r>
+      <w:proofErr w:type="gramEnd"/>
+      <w:r>
+        <w:t xml:space="preserve"> </w:t>
+      </w:r>
+      <w:proofErr w:type="spellStart"/>
+      <w:r>
+        <w:t>CarriersDifferentFc</w:t>
+      </w:r>
+      <w:proofErr w:type="spellEnd"/>
+      <w:r>
+        <w:t xml:space="preserve">(Carrier_frequencyuency_1, Carrier_frequencyuency_2, </w:t>
+      </w:r>
+      <w:proofErr w:type="spellStart"/>
+      <w:r>
+        <w:t>frequency_dc,t</w:t>
+      </w:r>
+      <w:proofErr w:type="spellEnd"/>
+      <w:r>
+        <w:t>)</w:t>
+      </w:r>
+    </w:p>
+    <w:p/>
+    <w:p>
+      <w:r>
+        <w:t xml:space="preserve">     carry_1 = </w:t>
+      </w:r>
+      <w:proofErr w:type="gramStart"/>
+      <w:r>
+        <w:t>cos(</w:t>
+      </w:r>
+      <w:proofErr w:type="gramEnd"/>
+      <w:r>
+        <w:t xml:space="preserve">2*pi * (Carrier_frequencyuency_1 + </w:t>
+      </w:r>
+      <w:proofErr w:type="spellStart"/>
+      <w:r>
+        <w:t>frequency_dc</w:t>
+      </w:r>
+      <w:proofErr w:type="spellEnd"/>
+      <w:r>
+        <w:t>) * t);</w:t>
+      </w:r>
+    </w:p>
+    <w:p>
+      <w:r>
+        <w:t xml:space="preserve">     carry_2 = </w:t>
+      </w:r>
+      <w:proofErr w:type="gramStart"/>
+      <w:r>
+        <w:t>cos(</w:t>
+      </w:r>
+      <w:proofErr w:type="gramEnd"/>
+      <w:r>
+        <w:t xml:space="preserve">2*pi * (Carrier_frequencyuency_2 + </w:t>
+      </w:r>
+      <w:proofErr w:type="spellStart"/>
+      <w:r>
+        <w:t>frequency_dc</w:t>
+      </w:r>
+      <w:proofErr w:type="spellEnd"/>
+      <w:r>
+        <w:t>) * t);</w:t>
+      </w:r>
+    </w:p>
+    <w:p>
+      <w:r>
+        <w:t xml:space="preserve">     carry_3 = </w:t>
+      </w:r>
+      <w:proofErr w:type="gramStart"/>
+      <w:r>
+        <w:t>sin(</w:t>
+      </w:r>
+      <w:proofErr w:type="gramEnd"/>
+      <w:r>
+        <w:t xml:space="preserve">2*pi * (Carrier_frequencyuency_2 + </w:t>
+      </w:r>
+      <w:proofErr w:type="spellStart"/>
+      <w:r>
+        <w:t>frequency_dc</w:t>
+      </w:r>
+      <w:proofErr w:type="spellEnd"/>
+      <w:r>
+        <w:t>) * t);</w:t>
+      </w:r>
+    </w:p>
+    <w:p>
+      <w:r>
+        <w:t xml:space="preserve">     </w:t>
+      </w:r>
+      <w:proofErr w:type="spellStart"/>
+      <w:r>
+        <w:t>Array_of_carries</w:t>
+      </w:r>
+      <w:proofErr w:type="spellEnd"/>
+      <w:proofErr w:type="gramStart"/>
+      <w:r>
+        <w:t>=[</w:t>
+      </w:r>
+      <w:proofErr w:type="gramEnd"/>
+      <w:r>
+        <w:t>carry_1; carry_2; carry_3];</w:t>
+      </w:r>
+    </w:p>
+    <w:p>
+      <w:r>
+        <w:t>end</w:t>
+      </w:r>
+      <w:r>
         <w:br w:type="page"/>
       </w:r>
     </w:p>
     <w:sectPr>
-      <w:headerReference w:type="default" r:id="rId9"/>
+      <w:headerReference w:type="default" r:id="rId18"/>
       <w:pgSz w:w="11909" w:h="16834" w:code="9"/>
       <w:pgMar w:top="720" w:right="720" w:bottom="720" w:left="720" w:header="432" w:footer="720" w:gutter="0"/>
       <w:pgBorders w:display="notFirstPage" w:offsetFrom="page">
@@ -2538,6 +5400,7 @@
   <w:style w:type="character" w:default="1" w:styleId="DefaultParagraphFont">
     <w:name w:val="Default Paragraph Font"/>
     <w:uiPriority w:val="1"/>
+    <w:semiHidden/>
     <w:unhideWhenUsed/>
   </w:style>
   <w:style w:type="table" w:default="1" w:styleId="TableNormal">

</xml_diff>